<commit_message>
macroeconomy✅; english correction ✅
macroeconomy✅ MASTERPIECE; english correction ✅
</commit_message>
<xml_diff>
--- a/Ukraine_uni/subjects/microeconomy/kr/мікроекономіка.docx
+++ b/Ukraine_uni/subjects/microeconomy/kr/мікроекономіка.docx
@@ -1,6 +1,6 @@
 
 <file path=word/document.xml><?xml version="1.0" encoding="utf-8"?>
-<w:document xmlns:wpc="http://schemas.microsoft.com/office/word/2010/wordprocessingCanvas" xmlns:cx="http://schemas.microsoft.com/office/drawing/2014/chartex" xmlns:cx1="http://schemas.microsoft.com/office/drawing/2015/9/8/chartex" xmlns:cx2="http://schemas.microsoft.com/office/drawing/2015/10/21/chartex" xmlns:cx3="http://schemas.microsoft.com/office/drawing/2016/5/9/chartex" xmlns:cx4="http://schemas.microsoft.com/office/drawing/2016/5/10/chartex" xmlns:cx5="http://schemas.microsoft.com/office/drawing/2016/5/11/chartex" xmlns:cx6="http://schemas.microsoft.com/office/drawing/2016/5/12/chartex" xmlns:cx7="http://schemas.microsoft.com/office/drawing/2016/5/13/chartex" xmlns:cx8="http://schemas.microsoft.com/office/drawing/2016/5/14/chartex" xmlns:mc="http://schemas.openxmlformats.org/markup-compatibility/2006" xmlns:aink="http://schemas.microsoft.com/office/drawing/2016/ink" xmlns:am3d="http://schemas.microsoft.com/office/drawing/2017/model3d" xmlns:o="urn:schemas-microsoft-com:office:office" xmlns:oel="http://schemas.microsoft.com/office/2019/extlst" xmlns:r="http://schemas.openxmlformats.org/officeDocument/2006/relationships" xmlns:m="http://schemas.openxmlformats.org/officeDocument/2006/math" xmlns:v="urn:schemas-microsoft-com:vml" xmlns:wp14="http://schemas.microsoft.com/office/word/2010/wordprocessingDrawing" xmlns:wp="http://schemas.openxmlformats.org/drawingml/2006/wordprocessingDrawing" xmlns:w10="urn:schemas-microsoft-com:office:word" xmlns:w="http://schemas.openxmlformats.org/wordprocessingml/2006/main" xmlns:w14="http://schemas.microsoft.com/office/word/2010/wordml" xmlns:w15="http://schemas.microsoft.com/office/word/2012/wordml" xmlns:w16cex="http://schemas.microsoft.com/office/word/2018/wordml/cex" xmlns:w16cid="http://schemas.microsoft.com/office/word/2016/wordml/cid" xmlns:w16="http://schemas.microsoft.com/office/word/2018/wordml" xmlns:w16du="http://schemas.microsoft.com/office/word/2023/wordml/word16du" xmlns:w16sdtdh="http://schemas.microsoft.com/office/word/2020/wordml/sdtdatahash" xmlns:w16se="http://schemas.microsoft.com/office/word/2015/wordml/symex" xmlns:wpg="http://schemas.microsoft.com/office/word/2010/wordprocessingGroup" xmlns:wpi="http://schemas.microsoft.com/office/word/2010/wordprocessingInk" xmlns:wne="http://schemas.microsoft.com/office/word/2006/wordml" xmlns:wps="http://schemas.microsoft.com/office/word/2010/wordprocessingShape" mc:Ignorable="w14 w15 w16se w16cid w16 w16cex w16sdtdh w16du wp14">
+<w:document xmlns:wpc="http://schemas.microsoft.com/office/word/2010/wordprocessingCanvas" xmlns:cx="http://schemas.microsoft.com/office/drawing/2014/chartex" xmlns:cx1="http://schemas.microsoft.com/office/drawing/2015/9/8/chartex" xmlns:cx2="http://schemas.microsoft.com/office/drawing/2015/10/21/chartex" xmlns:cx3="http://schemas.microsoft.com/office/drawing/2016/5/9/chartex" xmlns:cx4="http://schemas.microsoft.com/office/drawing/2016/5/10/chartex" xmlns:cx5="http://schemas.microsoft.com/office/drawing/2016/5/11/chartex" xmlns:cx6="http://schemas.microsoft.com/office/drawing/2016/5/12/chartex" xmlns:cx7="http://schemas.microsoft.com/office/drawing/2016/5/13/chartex" xmlns:cx8="http://schemas.microsoft.com/office/drawing/2016/5/14/chartex" xmlns:mc="http://schemas.openxmlformats.org/markup-compatibility/2006" xmlns:aink="http://schemas.microsoft.com/office/drawing/2016/ink" xmlns:am3d="http://schemas.microsoft.com/office/drawing/2017/model3d" xmlns:o="urn:schemas-microsoft-com:office:office" xmlns:oel="http://schemas.microsoft.com/office/2019/extlst" xmlns:r="http://schemas.openxmlformats.org/officeDocument/2006/relationships" xmlns:m="http://schemas.openxmlformats.org/officeDocument/2006/math" xmlns:v="urn:schemas-microsoft-com:vml" xmlns:wp14="http://schemas.microsoft.com/office/word/2010/wordprocessingDrawing" xmlns:wp="http://schemas.openxmlformats.org/drawingml/2006/wordprocessingDrawing" xmlns:w10="urn:schemas-microsoft-com:office:word" xmlns:w="http://schemas.openxmlformats.org/wordprocessingml/2006/main" xmlns:w14="http://schemas.microsoft.com/office/word/2010/wordml" xmlns:w15="http://schemas.microsoft.com/office/word/2012/wordml" xmlns:w16cex="http://schemas.microsoft.com/office/word/2018/wordml/cex" xmlns:w16cid="http://schemas.microsoft.com/office/word/2016/wordml/cid" xmlns:w16="http://schemas.microsoft.com/office/word/2018/wordml" xmlns:w16du="http://schemas.microsoft.com/office/word/2023/wordml/word16du" xmlns:w16sdtdh="http://schemas.microsoft.com/office/word/2020/wordml/sdtdatahash" xmlns:w16sdtfl="http://schemas.microsoft.com/office/word/2024/wordml/sdtformatlock" xmlns:w16se="http://schemas.microsoft.com/office/word/2015/wordml/symex" xmlns:wpg="http://schemas.microsoft.com/office/word/2010/wordprocessingGroup" xmlns:wpi="http://schemas.microsoft.com/office/word/2010/wordprocessingInk" xmlns:wne="http://schemas.microsoft.com/office/word/2006/wordml" xmlns:wps="http://schemas.microsoft.com/office/word/2010/wordprocessingShape" mc:Ignorable="w14 w15 w16se w16cid w16 w16cex w16sdtdh w16sdtfl w16du wp14">
   <w:body>
     <w:p>
       <w:pPr>
@@ -152,16 +152,7 @@
           <w:szCs w:val="28"/>
           <w:lang w:val="uk-UA"/>
         </w:rPr>
-        <w:t xml:space="preserve">Варіант № </w:t>
-      </w:r>
-      <w:r>
-        <w:rPr>
-          <w:rFonts w:ascii="Times New Roman" w:hAnsi="Times New Roman" w:cs="Times New Roman"/>
-          <w:sz w:val="28"/>
-          <w:szCs w:val="28"/>
-          <w:lang w:val="uk-UA"/>
-        </w:rPr>
-        <w:t>4</w:t>
+        <w:t>Варіант № 4</w:t>
       </w:r>
     </w:p>
     <w:p>
@@ -257,34 +248,7 @@
           <w:szCs w:val="28"/>
           <w:lang w:val="uk-UA"/>
         </w:rPr>
-        <w:t xml:space="preserve"> </w:t>
-      </w:r>
-      <w:r>
-        <w:rPr>
-          <w:rFonts w:ascii="Times New Roman" w:hAnsi="Times New Roman" w:cs="Times New Roman"/>
-          <w:sz w:val="28"/>
-          <w:szCs w:val="28"/>
-          <w:lang w:val="uk-UA"/>
-        </w:rPr>
-        <w:t>Викона</w:t>
-      </w:r>
-      <w:r>
-        <w:rPr>
-          <w:rFonts w:ascii="Times New Roman" w:hAnsi="Times New Roman" w:cs="Times New Roman"/>
-          <w:sz w:val="28"/>
-          <w:szCs w:val="28"/>
-          <w:lang w:val="uk-UA"/>
-        </w:rPr>
-        <w:t>в</w:t>
-      </w:r>
-      <w:r>
-        <w:rPr>
-          <w:rFonts w:ascii="Times New Roman" w:hAnsi="Times New Roman" w:cs="Times New Roman"/>
-          <w:sz w:val="28"/>
-          <w:szCs w:val="28"/>
-          <w:lang w:val="uk-UA"/>
-        </w:rPr>
-        <w:t xml:space="preserve"> студент  </w:t>
+        <w:t xml:space="preserve"> Виконав студент  </w:t>
       </w:r>
     </w:p>
     <w:p>
@@ -324,16 +288,7 @@
           <w:szCs w:val="28"/>
           <w:lang w:val="uk-UA"/>
         </w:rPr>
-        <w:t xml:space="preserve">                     </w:t>
-      </w:r>
-      <w:r>
-        <w:rPr>
-          <w:rFonts w:ascii="Times New Roman" w:hAnsi="Times New Roman" w:cs="Times New Roman"/>
-          <w:sz w:val="28"/>
-          <w:szCs w:val="28"/>
-          <w:lang w:val="uk-UA"/>
-        </w:rPr>
-        <w:t xml:space="preserve">   Надемо Йосеф</w:t>
+        <w:t xml:space="preserve">                        Надемо Йосеф</w:t>
       </w:r>
     </w:p>
     <w:p>
@@ -602,7 +557,6 @@
               <w:kern w:val="2"/>
               <w:sz w:val="24"/>
               <w:szCs w:val="24"/>
-              <w:lang/>
               <w14:ligatures w14:val="standardContextual"/>
             </w:rPr>
           </w:pPr>
@@ -705,7 +659,6 @@
               <w:kern w:val="2"/>
               <w:sz w:val="24"/>
               <w:szCs w:val="24"/>
-              <w:lang/>
               <w14:ligatures w14:val="standardContextual"/>
             </w:rPr>
           </w:pPr>
@@ -781,7 +734,6 @@
               <w:kern w:val="2"/>
               <w:sz w:val="24"/>
               <w:szCs w:val="24"/>
-              <w:lang/>
               <w14:ligatures w14:val="standardContextual"/>
             </w:rPr>
           </w:pPr>
@@ -857,7 +809,6 @@
               <w:kern w:val="2"/>
               <w:sz w:val="24"/>
               <w:szCs w:val="24"/>
-              <w:lang/>
               <w14:ligatures w14:val="standardContextual"/>
             </w:rPr>
           </w:pPr>
@@ -933,7 +884,6 @@
               <w:kern w:val="2"/>
               <w:sz w:val="24"/>
               <w:szCs w:val="24"/>
-              <w:lang/>
               <w14:ligatures w14:val="standardContextual"/>
             </w:rPr>
           </w:pPr>
@@ -1018,7 +968,6 @@
               <w:kern w:val="2"/>
               <w:sz w:val="24"/>
               <w:szCs w:val="24"/>
-              <w:lang/>
               <w14:ligatures w14:val="standardContextual"/>
             </w:rPr>
           </w:pPr>
@@ -1103,7 +1052,6 @@
               <w:kern w:val="2"/>
               <w:sz w:val="24"/>
               <w:szCs w:val="24"/>
-              <w:lang/>
               <w14:ligatures w14:val="standardContextual"/>
             </w:rPr>
           </w:pPr>
@@ -1179,7 +1127,6 @@
               <w:kern w:val="2"/>
               <w:sz w:val="24"/>
               <w:szCs w:val="24"/>
-              <w:lang/>
               <w14:ligatures w14:val="standardContextual"/>
             </w:rPr>
           </w:pPr>
@@ -1255,7 +1202,6 @@
               <w:kern w:val="2"/>
               <w:sz w:val="24"/>
               <w:szCs w:val="24"/>
-              <w:lang/>
               <w14:ligatures w14:val="standardContextual"/>
             </w:rPr>
           </w:pPr>
@@ -1331,7 +1277,6 @@
               <w:kern w:val="2"/>
               <w:sz w:val="24"/>
               <w:szCs w:val="24"/>
-              <w:lang/>
               <w14:ligatures w14:val="standardContextual"/>
             </w:rPr>
           </w:pPr>
@@ -1406,7 +1351,6 @@
               <w:kern w:val="2"/>
               <w:sz w:val="24"/>
               <w:szCs w:val="24"/>
-              <w:lang/>
               <w14:ligatures w14:val="standardContextual"/>
             </w:rPr>
           </w:pPr>
@@ -1481,7 +1425,6 @@
               <w:kern w:val="2"/>
               <w:sz w:val="24"/>
               <w:szCs w:val="24"/>
-              <w:lang/>
               <w14:ligatures w14:val="standardContextual"/>
             </w:rPr>
           </w:pPr>
@@ -1592,7 +1535,6 @@
               <w:kern w:val="2"/>
               <w:sz w:val="24"/>
               <w:szCs w:val="24"/>
-              <w:lang/>
               <w14:ligatures w14:val="standardContextual"/>
             </w:rPr>
           </w:pPr>
@@ -1704,7 +1646,6 @@
               <w:kern w:val="2"/>
               <w:sz w:val="24"/>
               <w:szCs w:val="24"/>
-              <w:lang/>
               <w14:ligatures w14:val="standardContextual"/>
             </w:rPr>
           </w:pPr>
@@ -1816,7 +1757,6 @@
               <w:kern w:val="2"/>
               <w:sz w:val="24"/>
               <w:szCs w:val="24"/>
-              <w:lang/>
               <w14:ligatures w14:val="standardContextual"/>
             </w:rPr>
           </w:pPr>
@@ -1901,7 +1841,6 @@
               <w:kern w:val="2"/>
               <w:sz w:val="24"/>
               <w:szCs w:val="24"/>
-              <w:lang/>
               <w14:ligatures w14:val="standardContextual"/>
             </w:rPr>
           </w:pPr>
@@ -1977,7 +1916,6 @@
               <w:kern w:val="2"/>
               <w:sz w:val="24"/>
               <w:szCs w:val="24"/>
-              <w:lang/>
               <w14:ligatures w14:val="standardContextual"/>
             </w:rPr>
           </w:pPr>
@@ -4037,16 +3975,7 @@
           <w:szCs w:val="20"/>
           <w:lang w:val="uk-UA"/>
         </w:rPr>
-        <w:t>(Р1)</w:t>
-      </w:r>
-      <w:r>
-        <w:rPr>
-          <w:rFonts w:ascii="Times New Roman" w:hAnsi="Times New Roman" w:cs="Times New Roman"/>
-          <w:sz w:val="20"/>
-          <w:szCs w:val="20"/>
-          <w:lang w:val="uk-UA"/>
-        </w:rPr>
-        <w:t>»</w:t>
+        <w:t>(Р1)»</w:t>
       </w:r>
       <w:r>
         <w:rPr>
@@ -5040,52 +4969,25 @@
           <w:szCs w:val="20"/>
           <w:lang w:val="ru-RU"/>
         </w:rPr>
-        <w:t xml:space="preserve">«Рис. </w:t>
+        <w:t xml:space="preserve">«Рис. 3 – </w:t>
       </w:r>
       <w:r>
         <w:rPr>
           <w:rFonts w:ascii="Times New Roman" w:hAnsi="Times New Roman" w:cs="Times New Roman"/>
           <w:sz w:val="20"/>
           <w:szCs w:val="20"/>
-          <w:lang w:val="ru-RU"/>
-        </w:rPr>
-        <w:t>3</w:t>
+          <w:lang w:val="uk-UA"/>
+        </w:rPr>
+        <w:t xml:space="preserve">Графік </w:t>
       </w:r>
       <w:r>
         <w:rPr>
           <w:rFonts w:ascii="Times New Roman" w:hAnsi="Times New Roman" w:cs="Times New Roman"/>
           <w:sz w:val="20"/>
           <w:szCs w:val="20"/>
-          <w:lang w:val="ru-RU"/>
-        </w:rPr>
-        <w:t xml:space="preserve"> – </w:t>
-      </w:r>
-      <w:r>
-        <w:rPr>
-          <w:rFonts w:ascii="Times New Roman" w:hAnsi="Times New Roman" w:cs="Times New Roman"/>
-          <w:sz w:val="20"/>
-          <w:szCs w:val="20"/>
-          <w:lang w:val="uk-UA"/>
-        </w:rPr>
-        <w:t xml:space="preserve">Графік </w:t>
-      </w:r>
-      <w:r>
-        <w:rPr>
-          <w:rFonts w:ascii="Times New Roman" w:hAnsi="Times New Roman" w:cs="Times New Roman"/>
-          <w:sz w:val="20"/>
-          <w:szCs w:val="20"/>
-          <w:lang w:val="uk-UA"/>
-        </w:rPr>
-        <w:t>ситуаці дефіцит,профіцит</w:t>
-      </w:r>
-      <w:r>
-        <w:rPr>
-          <w:rFonts w:ascii="Times New Roman" w:hAnsi="Times New Roman" w:cs="Times New Roman"/>
-          <w:sz w:val="20"/>
-          <w:szCs w:val="20"/>
-          <w:lang w:val="uk-UA"/>
-        </w:rPr>
-        <w:t xml:space="preserve"> </w:t>
+          <w:lang w:val="uk-UA"/>
+        </w:rPr>
+        <w:t xml:space="preserve">ситуаці дефіцит,профіцит </w:t>
       </w:r>
       <w:r>
         <w:rPr>
@@ -8158,7 +8060,7 @@
           <w:szCs w:val="20"/>
           <w:lang w:val="ru-RU"/>
         </w:rPr>
-        <w:t>«</w:t>
+        <w:t>«Таб</w:t>
       </w:r>
       <w:r>
         <w:rPr>
@@ -8167,7 +8069,7 @@
           <w:szCs w:val="20"/>
           <w:lang w:val="ru-RU"/>
         </w:rPr>
-        <w:t>Таб</w:t>
+        <w:t>л</w:t>
       </w:r>
       <w:r>
         <w:rPr>
@@ -8176,52 +8078,7 @@
           <w:szCs w:val="20"/>
           <w:lang w:val="ru-RU"/>
         </w:rPr>
-        <w:t>л</w:t>
-      </w:r>
-      <w:r>
-        <w:rPr>
-          <w:rFonts w:ascii="Times New Roman" w:hAnsi="Times New Roman" w:cs="Times New Roman"/>
-          <w:sz w:val="20"/>
-          <w:szCs w:val="20"/>
-          <w:lang w:val="ru-RU"/>
-        </w:rPr>
-        <w:t>. 1</w:t>
-      </w:r>
-      <w:r>
-        <w:rPr>
-          <w:rFonts w:ascii="Times New Roman" w:hAnsi="Times New Roman" w:cs="Times New Roman"/>
-          <w:sz w:val="20"/>
-          <w:szCs w:val="20"/>
-          <w:lang w:val="ru-RU"/>
-        </w:rPr>
-        <w:t>.1</w:t>
-      </w:r>
-      <w:r>
-        <w:rPr>
-          <w:rFonts w:ascii="Times New Roman" w:hAnsi="Times New Roman" w:cs="Times New Roman"/>
-          <w:sz w:val="20"/>
-          <w:szCs w:val="20"/>
-          <w:lang w:val="ru-RU"/>
-        </w:rPr>
-        <w:t xml:space="preserve"> –</w:t>
-      </w:r>
-      <w:r>
-        <w:rPr>
-          <w:rFonts w:ascii="Times New Roman" w:hAnsi="Times New Roman" w:cs="Times New Roman"/>
-          <w:sz w:val="20"/>
-          <w:szCs w:val="20"/>
-          <w:lang w:val="ru-RU"/>
-        </w:rPr>
-        <w:t xml:space="preserve"> Витрати фірми</w:t>
-      </w:r>
-      <w:r>
-        <w:rPr>
-          <w:rFonts w:ascii="Times New Roman" w:hAnsi="Times New Roman" w:cs="Times New Roman"/>
-          <w:sz w:val="20"/>
-          <w:szCs w:val="20"/>
-          <w:lang w:val="ru-RU"/>
-        </w:rPr>
-        <w:t>»</w:t>
+        <w:t>. 1.1 – Витрати фірми»</w:t>
       </w:r>
     </w:p>
     <w:p>
@@ -8347,34 +8204,7 @@
           <w:szCs w:val="20"/>
           <w:lang w:val="ru-RU"/>
         </w:rPr>
-        <w:t>«</w:t>
-      </w:r>
-      <w:r>
-        <w:rPr>
-          <w:rFonts w:ascii="Times New Roman" w:hAnsi="Times New Roman" w:cs="Times New Roman"/>
-          <w:sz w:val="20"/>
-          <w:szCs w:val="20"/>
-          <w:lang w:val="ru-RU"/>
-        </w:rPr>
-        <w:t>Рис</w:t>
-      </w:r>
-      <w:r>
-        <w:rPr>
-          <w:rFonts w:ascii="Times New Roman" w:hAnsi="Times New Roman" w:cs="Times New Roman"/>
-          <w:sz w:val="20"/>
-          <w:szCs w:val="20"/>
-          <w:lang w:val="ru-RU"/>
-        </w:rPr>
-        <w:t>. 1 – Витрати фірми</w:t>
-      </w:r>
-      <w:r>
-        <w:rPr>
-          <w:rFonts w:ascii="Times New Roman" w:hAnsi="Times New Roman" w:cs="Times New Roman"/>
-          <w:sz w:val="20"/>
-          <w:szCs w:val="20"/>
-          <w:lang w:val="ru-RU"/>
-        </w:rPr>
-        <w:t xml:space="preserve"> </w:t>
+        <w:t xml:space="preserve">«Рис. 1 – Витрати фірми </w:t>
       </w:r>
       <w:r>
         <w:rPr>
@@ -8984,25 +8814,7 @@
           <w:szCs w:val="20"/>
           <w:lang w:val="ru-RU"/>
         </w:rPr>
-        <w:t xml:space="preserve">«Рис. </w:t>
-      </w:r>
-      <w:r>
-        <w:rPr>
-          <w:rFonts w:ascii="Times New Roman" w:hAnsi="Times New Roman" w:cs="Times New Roman"/>
-          <w:sz w:val="20"/>
-          <w:szCs w:val="20"/>
-          <w:lang w:val="ru-RU"/>
-        </w:rPr>
-        <w:t>2</w:t>
-      </w:r>
-      <w:r>
-        <w:rPr>
-          <w:rFonts w:ascii="Times New Roman" w:hAnsi="Times New Roman" w:cs="Times New Roman"/>
-          <w:sz w:val="20"/>
-          <w:szCs w:val="20"/>
-          <w:lang w:val="ru-RU"/>
-        </w:rPr>
-        <w:t xml:space="preserve"> – </w:t>
+        <w:t xml:space="preserve">«Рис. 2 – </w:t>
       </w:r>
       <w:r>
         <w:rPr>
@@ -9835,14 +9647,7 @@
           <w:rFonts w:ascii="Times New Roman" w:hAnsi="Times New Roman" w:cs="Times New Roman"/>
           <w:lang w:val="ru-RU"/>
         </w:rPr>
-        <w:t>«</w:t>
-      </w:r>
-      <w:r>
-        <w:rPr>
-          <w:rFonts w:ascii="Times New Roman" w:hAnsi="Times New Roman" w:cs="Times New Roman"/>
-          <w:lang w:val="ru-RU"/>
-        </w:rPr>
-        <w:t>Таб</w:t>
+        <w:t>«Таб</w:t>
       </w:r>
       <w:r>
         <w:rPr>
@@ -9856,35 +9661,7 @@
           <w:rFonts w:ascii="Times New Roman" w:hAnsi="Times New Roman" w:cs="Times New Roman"/>
           <w:lang w:val="ru-RU"/>
         </w:rPr>
-        <w:t>. 1</w:t>
-      </w:r>
-      <w:r>
-        <w:rPr>
-          <w:rFonts w:ascii="Times New Roman" w:hAnsi="Times New Roman" w:cs="Times New Roman"/>
-          <w:lang w:val="ru-RU"/>
-        </w:rPr>
-        <w:t>.3</w:t>
-      </w:r>
-      <w:r>
-        <w:rPr>
-          <w:rFonts w:ascii="Times New Roman" w:hAnsi="Times New Roman" w:cs="Times New Roman"/>
-          <w:lang w:val="ru-RU"/>
-        </w:rPr>
-        <w:t xml:space="preserve"> – Витрати</w:t>
-      </w:r>
-      <w:r>
-        <w:rPr>
-          <w:rFonts w:ascii="Times New Roman" w:hAnsi="Times New Roman" w:cs="Times New Roman"/>
-          <w:lang w:val="ru-RU"/>
-        </w:rPr>
-        <w:t xml:space="preserve"> та прибутки</w:t>
-      </w:r>
-      <w:r>
-        <w:rPr>
-          <w:rFonts w:ascii="Times New Roman" w:hAnsi="Times New Roman" w:cs="Times New Roman"/>
-          <w:lang w:val="ru-RU"/>
-        </w:rPr>
-        <w:t xml:space="preserve"> фірми»</w:t>
+        <w:t>. 1.3 – Витрати та прибутки фірми»</w:t>
       </w:r>
     </w:p>
     <w:p>
@@ -11627,27 +11404,7 @@
           <w:szCs w:val="20"/>
           <w:lang w:val="ru-RU"/>
         </w:rPr>
-        <w:t xml:space="preserve"> (Р</w:t>
-      </w:r>
-      <w:r>
-        <w:rPr>
-          <w:rFonts w:ascii="Times New Roman" w:hAnsi="Times New Roman" w:cs="Times New Roman"/>
-          <w:bCs/>
-          <w:sz w:val="20"/>
-          <w:szCs w:val="20"/>
-          <w:lang w:val="ru-RU"/>
-        </w:rPr>
-        <w:t>2</w:t>
-      </w:r>
-      <w:r>
-        <w:rPr>
-          <w:rFonts w:ascii="Times New Roman" w:hAnsi="Times New Roman" w:cs="Times New Roman"/>
-          <w:bCs/>
-          <w:sz w:val="20"/>
-          <w:szCs w:val="20"/>
-          <w:lang w:val="ru-RU"/>
-        </w:rPr>
-        <w:t>)</w:t>
+        <w:t xml:space="preserve"> (Р2)</w:t>
       </w:r>
       <w:r>
         <w:rPr>
@@ -12205,25 +11962,7 @@
           <w:szCs w:val="20"/>
           <w:lang w:val="ru-RU"/>
         </w:rPr>
-        <w:t xml:space="preserve">«Рис. </w:t>
-      </w:r>
-      <w:r>
-        <w:rPr>
-          <w:rFonts w:ascii="Times New Roman" w:hAnsi="Times New Roman" w:cs="Times New Roman"/>
-          <w:sz w:val="20"/>
-          <w:szCs w:val="20"/>
-          <w:lang w:val="ru-RU"/>
-        </w:rPr>
-        <w:t>3</w:t>
-      </w:r>
-      <w:r>
-        <w:rPr>
-          <w:rFonts w:ascii="Times New Roman" w:hAnsi="Times New Roman" w:cs="Times New Roman"/>
-          <w:sz w:val="20"/>
-          <w:szCs w:val="20"/>
-          <w:lang w:val="ru-RU"/>
-        </w:rPr>
-        <w:t xml:space="preserve"> – </w:t>
+        <w:t xml:space="preserve">«Рис. 3 – </w:t>
       </w:r>
       <w:r>
         <w:rPr>
@@ -12253,27 +11992,7 @@
           <w:szCs w:val="20"/>
           <w:lang w:val="ru-RU"/>
         </w:rPr>
-        <w:t xml:space="preserve"> (Р</w:t>
-      </w:r>
-      <w:r>
-        <w:rPr>
-          <w:rFonts w:ascii="Times New Roman" w:hAnsi="Times New Roman" w:cs="Times New Roman"/>
-          <w:bCs/>
-          <w:sz w:val="20"/>
-          <w:szCs w:val="20"/>
-          <w:lang w:val="ru-RU"/>
-        </w:rPr>
-        <w:t>3</w:t>
-      </w:r>
-      <w:r>
-        <w:rPr>
-          <w:rFonts w:ascii="Times New Roman" w:hAnsi="Times New Roman" w:cs="Times New Roman"/>
-          <w:bCs/>
-          <w:sz w:val="20"/>
-          <w:szCs w:val="20"/>
-          <w:lang w:val="ru-RU"/>
-        </w:rPr>
-        <w:t>)</w:t>
+        <w:t xml:space="preserve"> (Р3)</w:t>
       </w:r>
       <w:r>
         <w:rPr>
@@ -13328,25 +13047,7 @@
           <w:szCs w:val="20"/>
           <w:lang w:val="ru-RU"/>
         </w:rPr>
-        <w:t xml:space="preserve">«Рис. </w:t>
-      </w:r>
-      <w:r>
-        <w:rPr>
-          <w:rFonts w:ascii="Times New Roman" w:hAnsi="Times New Roman" w:cs="Times New Roman"/>
-          <w:sz w:val="20"/>
-          <w:szCs w:val="20"/>
-          <w:lang w:val="ru-RU"/>
-        </w:rPr>
-        <w:t>4</w:t>
-      </w:r>
-      <w:r>
-        <w:rPr>
-          <w:rFonts w:ascii="Times New Roman" w:hAnsi="Times New Roman" w:cs="Times New Roman"/>
-          <w:sz w:val="20"/>
-          <w:szCs w:val="20"/>
-          <w:lang w:val="ru-RU"/>
-        </w:rPr>
-        <w:t xml:space="preserve"> – </w:t>
+        <w:t xml:space="preserve">«Рис. 4 – </w:t>
       </w:r>
       <w:r>
         <w:rPr>
@@ -13356,17 +13057,7 @@
           <w:szCs w:val="20"/>
           <w:lang w:val="ru-RU"/>
         </w:rPr>
-        <w:t>Крива короткострокової пропозиції фірми</w:t>
-      </w:r>
-      <w:r>
-        <w:rPr>
-          <w:rFonts w:ascii="Times New Roman" w:hAnsi="Times New Roman" w:cs="Times New Roman"/>
-          <w:bCs/>
-          <w:sz w:val="20"/>
-          <w:szCs w:val="20"/>
-          <w:lang w:val="ru-RU"/>
-        </w:rPr>
-        <w:t xml:space="preserve"> (Р1)</w:t>
+        <w:t>Крива короткострокової пропозиції фірми (Р1)</w:t>
       </w:r>
       <w:r>
         <w:rPr>
@@ -14328,25 +14019,7 @@
           <w:szCs w:val="20"/>
           <w:lang w:val="ru-RU"/>
         </w:rPr>
-        <w:t xml:space="preserve">«Рис. </w:t>
-      </w:r>
-      <w:r>
-        <w:rPr>
-          <w:rFonts w:ascii="Times New Roman" w:hAnsi="Times New Roman" w:cs="Times New Roman"/>
-          <w:sz w:val="20"/>
-          <w:szCs w:val="20"/>
-          <w:lang w:val="ru-RU"/>
-        </w:rPr>
-        <w:t>5</w:t>
-      </w:r>
-      <w:r>
-        <w:rPr>
-          <w:rFonts w:ascii="Times New Roman" w:hAnsi="Times New Roman" w:cs="Times New Roman"/>
-          <w:sz w:val="20"/>
-          <w:szCs w:val="20"/>
-          <w:lang w:val="ru-RU"/>
-        </w:rPr>
-        <w:t xml:space="preserve"> – </w:t>
+        <w:t xml:space="preserve">«Рис. 5 – </w:t>
       </w:r>
       <w:r>
         <w:rPr>
@@ -14685,25 +14358,7 @@
           <w:szCs w:val="20"/>
           <w:lang w:val="ru-RU"/>
         </w:rPr>
-        <w:t xml:space="preserve">«Рис. </w:t>
-      </w:r>
-      <w:r>
-        <w:rPr>
-          <w:rFonts w:ascii="Times New Roman" w:hAnsi="Times New Roman" w:cs="Times New Roman"/>
-          <w:sz w:val="20"/>
-          <w:szCs w:val="20"/>
-          <w:lang w:val="ru-RU"/>
-        </w:rPr>
-        <w:t>6</w:t>
-      </w:r>
-      <w:r>
-        <w:rPr>
-          <w:rFonts w:ascii="Times New Roman" w:hAnsi="Times New Roman" w:cs="Times New Roman"/>
-          <w:sz w:val="20"/>
-          <w:szCs w:val="20"/>
-          <w:lang w:val="ru-RU"/>
-        </w:rPr>
-        <w:t xml:space="preserve"> – </w:t>
+        <w:t xml:space="preserve">«Рис. 6 – </w:t>
       </w:r>
       <w:r>
         <w:rPr>
@@ -14733,27 +14388,7 @@
           <w:szCs w:val="20"/>
           <w:lang w:val="ru-RU"/>
         </w:rPr>
-        <w:t>(Р</w:t>
-      </w:r>
-      <w:r>
-        <w:rPr>
-          <w:rFonts w:ascii="Times New Roman" w:hAnsi="Times New Roman" w:cs="Times New Roman"/>
-          <w:bCs/>
-          <w:sz w:val="20"/>
-          <w:szCs w:val="20"/>
-          <w:lang w:val="ru-RU"/>
-        </w:rPr>
-        <w:t>2</w:t>
-      </w:r>
-      <w:r>
-        <w:rPr>
-          <w:rFonts w:ascii="Times New Roman" w:hAnsi="Times New Roman" w:cs="Times New Roman"/>
-          <w:bCs/>
-          <w:sz w:val="20"/>
-          <w:szCs w:val="20"/>
-          <w:lang w:val="ru-RU"/>
-        </w:rPr>
-        <w:t>)</w:t>
+        <w:t>(Р2)</w:t>
       </w:r>
       <w:r>
         <w:rPr>
@@ -15012,25 +14647,7 @@
           <w:lang w:val="ru-RU"/>
         </w:rPr>
         <w:lastRenderedPageBreak/>
-        <w:t xml:space="preserve">«Рис. </w:t>
-      </w:r>
-      <w:r>
-        <w:rPr>
-          <w:rFonts w:ascii="Times New Roman" w:hAnsi="Times New Roman" w:cs="Times New Roman"/>
-          <w:sz w:val="20"/>
-          <w:szCs w:val="20"/>
-          <w:lang w:val="ru-RU"/>
-        </w:rPr>
-        <w:t>7</w:t>
-      </w:r>
-      <w:r>
-        <w:rPr>
-          <w:rFonts w:ascii="Times New Roman" w:hAnsi="Times New Roman" w:cs="Times New Roman"/>
-          <w:sz w:val="20"/>
-          <w:szCs w:val="20"/>
-          <w:lang w:val="ru-RU"/>
-        </w:rPr>
-        <w:t xml:space="preserve"> – </w:t>
+        <w:t xml:space="preserve">«Рис. 7 – </w:t>
       </w:r>
       <w:r>
         <w:rPr>
@@ -15060,27 +14677,7 @@
           <w:szCs w:val="20"/>
           <w:lang w:val="ru-RU"/>
         </w:rPr>
-        <w:t>(Р</w:t>
-      </w:r>
-      <w:r>
-        <w:rPr>
-          <w:rFonts w:ascii="Times New Roman" w:hAnsi="Times New Roman" w:cs="Times New Roman"/>
-          <w:bCs/>
-          <w:sz w:val="20"/>
-          <w:szCs w:val="20"/>
-          <w:lang w:val="ru-RU"/>
-        </w:rPr>
-        <w:t>3</w:t>
-      </w:r>
-      <w:r>
-        <w:rPr>
-          <w:rFonts w:ascii="Times New Roman" w:hAnsi="Times New Roman" w:cs="Times New Roman"/>
-          <w:bCs/>
-          <w:sz w:val="20"/>
-          <w:szCs w:val="20"/>
-          <w:lang w:val="ru-RU"/>
-        </w:rPr>
-        <w:t>)</w:t>
+        <w:t>(Р3)</w:t>
       </w:r>
       <w:r>
         <w:rPr>
@@ -16010,16 +15607,7 @@
           <w:szCs w:val="28"/>
           <w:lang w:val="ru-RU"/>
         </w:rPr>
-        <w:t xml:space="preserve"> </w:t>
-      </w:r>
-      <w:r>
-        <w:rPr>
-          <w:rFonts w:ascii="Times New Roman" w:hAnsi="Times New Roman" w:cs="Times New Roman"/>
-          <w:sz w:val="28"/>
-          <w:szCs w:val="28"/>
-          <w:lang w:val="ru-RU"/>
-        </w:rPr>
-        <w:t>Уявіть ситуацію, коли лише одна компанія постачає певний продукт або послугу, і ніхто інший не має доступу до ринку. Це означає, що покупцям просто немає до кого звернутися за альтернативою — вони змушені купувати саме у цього виробника.</w:t>
+        <w:t xml:space="preserve"> Уявіть ситуацію, коли лише одна компанія постачає певний продукт або послугу, і ніхто інший не має доступу до ринку. Це означає, що покупцям просто немає до кого звернутися за альтернативою — вони змушені купувати саме у цього виробника.</w:t>
       </w:r>
     </w:p>
     <w:p>
@@ -16075,29 +15663,7 @@
           <w:szCs w:val="28"/>
           <w:lang w:val="ru-RU"/>
         </w:rPr>
-        <w:t xml:space="preserve"> </w:t>
-      </w:r>
-      <w:r>
-        <w:rPr>
-          <w:rFonts w:ascii="Times New Roman" w:hAnsi="Times New Roman" w:cs="Times New Roman"/>
-          <w:i/>
-          <w:iCs/>
-          <w:sz w:val="28"/>
-          <w:szCs w:val="28"/>
-          <w:lang w:val="ru-RU"/>
-        </w:rPr>
-        <w:t>товару</w:t>
-      </w:r>
-      <w:r>
-        <w:rPr>
-          <w:rFonts w:ascii="Times New Roman" w:hAnsi="Times New Roman" w:cs="Times New Roman"/>
-          <w:i/>
-          <w:iCs/>
-          <w:sz w:val="28"/>
-          <w:szCs w:val="28"/>
-          <w:lang w:val="ru-RU"/>
-        </w:rPr>
-        <w:t>.</w:t>
+        <w:t xml:space="preserve"> товару.</w:t>
       </w:r>
     </w:p>
     <w:p>
@@ -16160,16 +15726,7 @@
           <w:szCs w:val="28"/>
           <w:lang w:val="ru-RU"/>
         </w:rPr>
-        <w:t xml:space="preserve"> </w:t>
-      </w:r>
-      <w:r>
-        <w:rPr>
-          <w:rFonts w:ascii="Times New Roman" w:hAnsi="Times New Roman" w:cs="Times New Roman"/>
-          <w:sz w:val="28"/>
-          <w:szCs w:val="28"/>
-          <w:lang w:val="ru-RU"/>
-        </w:rPr>
-        <w:t>Це ситуація, коли найбільше вигідно, щоб ринок обслуговувала одна компанія. Наприклад, уявіть, що є лише одна велика електростанція в місті, і будувати ще одну було б дуже дорого та неефективно. Через це така компанія може забезпечувати електроенергією всіх мешканців з меншими витратами, ніж якби було кілька менших компаній.</w:t>
+        <w:t xml:space="preserve"> Це ситуація, коли найбільше вигідно, щоб ринок обслуговувала одна компанія. Наприклад, уявіть, що є лише одна велика електростанція в місті, і будувати ще одну було б дуже дорого та неефективно. Через це така компанія може забезпечувати електроенергією всіх мешканців з меншими витратами, ніж якби було кілька менших компаній.</w:t>
       </w:r>
     </w:p>
     <w:p>
@@ -16406,16 +15963,7 @@
           <w:szCs w:val="28"/>
           <w:lang w:val="ru-RU"/>
         </w:rPr>
-        <w:t>Ц</w:t>
-      </w:r>
-      <w:r>
-        <w:rPr>
-          <w:rFonts w:ascii="Times New Roman" w:hAnsi="Times New Roman" w:cs="Times New Roman"/>
-          <w:sz w:val="28"/>
-          <w:szCs w:val="28"/>
-          <w:lang w:val="ru-RU"/>
-        </w:rPr>
-        <w:t xml:space="preserve">ей показник дозволяє зрозуміти, наскільки "зосереджений" ринок у руках кількох компаній. Чим вищий </w:t>
+        <w:t xml:space="preserve">Цей показник дозволяє зрозуміти, наскільки "зосереджений" ринок у руках кількох компаній. Чим вищий </w:t>
       </w:r>
       <w:r>
         <w:rPr>
@@ -16475,16 +16023,7 @@
           <w:szCs w:val="28"/>
           <w:lang w:val="ru-RU"/>
         </w:rPr>
-        <w:t xml:space="preserve"> </w:t>
-      </w:r>
-      <w:r>
-        <w:rPr>
-          <w:rFonts w:ascii="Times New Roman" w:hAnsi="Times New Roman" w:cs="Times New Roman"/>
-          <w:sz w:val="28"/>
-          <w:szCs w:val="28"/>
-          <w:lang w:val="ru-RU"/>
-        </w:rPr>
-        <w:t>Цей показник допомагає зрозуміти, як зміна ціни вплине на попит на товар</w:t>
+        <w:t xml:space="preserve"> Цей показник допомагає зрозуміти, як зміна ціни вплине на попит на товар</w:t>
       </w:r>
       <w:r>
         <w:rPr>
@@ -16504,18 +16043,7 @@
           <w:szCs w:val="28"/>
           <w:lang w:val="ru-RU"/>
         </w:rPr>
-        <w:t>обсяги продажу</w:t>
-      </w:r>
-      <w:r>
-        <w:rPr>
-          <w:rFonts w:ascii="Times New Roman" w:hAnsi="Times New Roman" w:cs="Times New Roman"/>
-          <w:i/>
-          <w:iCs/>
-          <w:sz w:val="28"/>
-          <w:szCs w:val="28"/>
-          <w:lang w:val="ru-RU"/>
-        </w:rPr>
-        <w:t>)</w:t>
+        <w:t>обсяги продажу)</w:t>
       </w:r>
       <w:r>
         <w:rPr>
@@ -16696,25 +16224,7 @@
           <w:szCs w:val="28"/>
           <w:lang w:val="ru-RU"/>
         </w:rPr>
-        <w:t xml:space="preserve"> (</w:t>
-      </w:r>
-      <w:r>
-        <w:rPr>
-          <w:rFonts w:ascii="Times New Roman" w:hAnsi="Times New Roman" w:cs="Times New Roman"/>
-          <w:sz w:val="28"/>
-          <w:szCs w:val="28"/>
-          <w:lang w:val="ru-RU"/>
-        </w:rPr>
-        <w:t>зазвичай представлені лише одним постачальником у певному регіоні</w:t>
-      </w:r>
-      <w:r>
-        <w:rPr>
-          <w:rFonts w:ascii="Times New Roman" w:hAnsi="Times New Roman" w:cs="Times New Roman"/>
-          <w:sz w:val="28"/>
-          <w:szCs w:val="28"/>
-          <w:lang w:val="ru-RU"/>
-        </w:rPr>
-        <w:t>)</w:t>
+        <w:t xml:space="preserve"> (зазвичай представлені лише одним постачальником у певному регіоні)</w:t>
       </w:r>
       <w:r>
         <w:rPr>
@@ -16766,16 +16276,7 @@
           <w:szCs w:val="28"/>
           <w:lang w:val="ru-RU"/>
         </w:rPr>
-        <w:t xml:space="preserve"> </w:t>
-      </w:r>
-      <w:r>
-        <w:rPr>
-          <w:rFonts w:ascii="Times New Roman" w:hAnsi="Times New Roman" w:cs="Times New Roman"/>
-          <w:sz w:val="28"/>
-          <w:szCs w:val="28"/>
-          <w:lang w:val="ru-RU"/>
-        </w:rPr>
-        <w:t>Вони володіють інфраструктурою, необхідною для розподілу електроенергії, тому конкуренція тут обмежена.</w:t>
+        <w:t xml:space="preserve"> Вони володіють інфраструктурою, необхідною для розподілу електроенергії, тому конкуренція тут обмежена.</w:t>
       </w:r>
     </w:p>
     <w:p>
@@ -16894,16 +16395,7 @@
           <w:szCs w:val="28"/>
           <w:lang w:val="ru-RU"/>
         </w:rPr>
-        <w:t xml:space="preserve"> </w:t>
-      </w:r>
-      <w:r>
-        <w:rPr>
-          <w:rFonts w:ascii="Times New Roman" w:hAnsi="Times New Roman" w:cs="Times New Roman"/>
-          <w:sz w:val="28"/>
-          <w:szCs w:val="28"/>
-          <w:lang w:val="ru-RU"/>
-        </w:rPr>
-        <w:t>з боку монополістів</w:t>
+        <w:t xml:space="preserve"> з боку монополістів</w:t>
       </w:r>
       <w:r>
         <w:rPr>
@@ -16921,16 +16413,7 @@
           <w:szCs w:val="28"/>
           <w:lang w:val="ru-RU"/>
         </w:rPr>
-        <w:t xml:space="preserve"> </w:t>
-      </w:r>
-      <w:r>
-        <w:rPr>
-          <w:rFonts w:ascii="Times New Roman" w:hAnsi="Times New Roman" w:cs="Times New Roman"/>
-          <w:sz w:val="28"/>
-          <w:szCs w:val="28"/>
-          <w:lang w:val="ru-RU"/>
-        </w:rPr>
-        <w:t>Це допомагає захистити споживачів від надмірного підвищення цін на життєво важливі послуги.</w:t>
+        <w:t xml:space="preserve"> Це допомагає захистити споживачів від надмірного підвищення цін на життєво важливі послуги.</w:t>
       </w:r>
     </w:p>
     <w:p>
@@ -17776,15 +17259,13 @@
           <w:rFonts w:ascii="Times New Roman" w:hAnsi="Times New Roman" w:cs="Times New Roman"/>
           <w:sz w:val="28"/>
           <w:szCs w:val="28"/>
-          <w:lang/>
-        </w:rPr>
-      </w:pPr>
-      <w:r>
-        <w:rPr>
-          <w:rFonts w:ascii="Times New Roman" w:hAnsi="Times New Roman" w:cs="Times New Roman"/>
-          <w:sz w:val="28"/>
-          <w:szCs w:val="28"/>
-          <w:lang/>
+        </w:rPr>
+      </w:pPr>
+      <w:r>
+        <w:rPr>
+          <w:rFonts w:ascii="Times New Roman" w:hAnsi="Times New Roman" w:cs="Times New Roman"/>
+          <w:sz w:val="28"/>
+          <w:szCs w:val="28"/>
         </w:rPr>
         <w:lastRenderedPageBreak/>
         <w:t>Монополії, зокрема природні, мають значний вплив на економіку України. Вони можуть як позитивно, так і негативно впливати на ринок, залежно від умов регулювання. З одного боку, природні монополії можуть забезпечити стабільність у постачанні послуг, особливо в критичних галузях, таких як енергетика та водопостачання. З іншого боку, без належного контролю вони можуть зловживати своїм становищем, підвищуючи ціни і знижуючи якість послуг.</w:t>
@@ -17796,15 +17277,13 @@
           <w:rFonts w:ascii="Times New Roman" w:hAnsi="Times New Roman" w:cs="Times New Roman"/>
           <w:sz w:val="28"/>
           <w:szCs w:val="28"/>
-          <w:lang/>
-        </w:rPr>
-      </w:pPr>
-      <w:r>
-        <w:rPr>
-          <w:rFonts w:ascii="Times New Roman" w:hAnsi="Times New Roman" w:cs="Times New Roman"/>
-          <w:sz w:val="28"/>
-          <w:szCs w:val="28"/>
-          <w:lang/>
+        </w:rPr>
+      </w:pPr>
+      <w:r>
+        <w:rPr>
+          <w:rFonts w:ascii="Times New Roman" w:hAnsi="Times New Roman" w:cs="Times New Roman"/>
+          <w:sz w:val="28"/>
+          <w:szCs w:val="28"/>
         </w:rPr>
         <w:t>Державне регулювання є ключовим чинником у забезпеченні справедливих умов для споживачів та стимулювання розвитку ринку. Однак для досягнення ефективності регулювання необхідно подолати існуючі виклики, створити дієві механізми контролю та забезпечити прозорість ринкових відносин.</w:t>
       </w:r>
@@ -17828,7 +17307,6 @@
           <w:bCs/>
           <w:sz w:val="28"/>
           <w:szCs w:val="28"/>
-          <w:lang/>
         </w:rPr>
       </w:pPr>
       <w:r>
@@ -17838,7 +17316,6 @@
           <w:bCs/>
           <w:sz w:val="28"/>
           <w:szCs w:val="28"/>
-          <w:lang/>
         </w:rPr>
         <w:t>Зокрема, важливо:</w:t>
       </w:r>
@@ -17853,7 +17330,6 @@
           <w:rFonts w:ascii="Times New Roman" w:hAnsi="Times New Roman" w:cs="Times New Roman"/>
           <w:sz w:val="28"/>
           <w:szCs w:val="28"/>
-          <w:lang/>
         </w:rPr>
       </w:pPr>
       <w:r>
@@ -17863,7 +17339,6 @@
           <w:bCs/>
           <w:sz w:val="28"/>
           <w:szCs w:val="28"/>
-          <w:lang/>
         </w:rPr>
         <w:t>Вдосконалити законодавство:</w:t>
       </w:r>
@@ -17872,7 +17347,6 @@
           <w:rFonts w:ascii="Times New Roman" w:hAnsi="Times New Roman" w:cs="Times New Roman"/>
           <w:sz w:val="28"/>
           <w:szCs w:val="28"/>
-          <w:lang/>
         </w:rPr>
         <w:t xml:space="preserve"> </w:t>
       </w:r>
@@ -17890,7 +17364,6 @@
           <w:rFonts w:ascii="Times New Roman" w:hAnsi="Times New Roman" w:cs="Times New Roman"/>
           <w:sz w:val="28"/>
           <w:szCs w:val="28"/>
-          <w:lang/>
         </w:rPr>
         <w:t>розуміле і стабільне законодавство допоможе уникнути плутанини та підвищить ефективність регулювання.</w:t>
       </w:r>
@@ -17901,16 +17374,7 @@
           <w:szCs w:val="28"/>
           <w:lang w:val="ru-RU"/>
         </w:rPr>
-        <w:t xml:space="preserve"> </w:t>
-      </w:r>
-      <w:r>
-        <w:rPr>
-          <w:rFonts w:ascii="Times New Roman" w:hAnsi="Times New Roman" w:cs="Times New Roman"/>
-          <w:sz w:val="28"/>
-          <w:szCs w:val="28"/>
-          <w:lang w:val="ru-RU"/>
-        </w:rPr>
-        <w:t>Важливо, щоб закони були не лише зрозумілими, але й адаптованими до змін у ринковій ситуації та технологічних нововведеннях.</w:t>
+        <w:t xml:space="preserve"> Важливо, щоб закони були не лише зрозумілими, але й адаптованими до змін у ринковій ситуації та технологічних нововведеннях.</w:t>
       </w:r>
     </w:p>
     <w:p>
@@ -17923,7 +17387,6 @@
           <w:rFonts w:ascii="Times New Roman" w:hAnsi="Times New Roman" w:cs="Times New Roman"/>
           <w:sz w:val="28"/>
           <w:szCs w:val="28"/>
-          <w:lang/>
         </w:rPr>
       </w:pPr>
       <w:r>
@@ -17933,7 +17396,6 @@
           <w:bCs/>
           <w:sz w:val="28"/>
           <w:szCs w:val="28"/>
-          <w:lang/>
         </w:rPr>
         <w:t>Забезпечити активну участь споживачів:</w:t>
       </w:r>
@@ -17942,7 +17404,6 @@
           <w:rFonts w:ascii="Times New Roman" w:hAnsi="Times New Roman" w:cs="Times New Roman"/>
           <w:sz w:val="28"/>
           <w:szCs w:val="28"/>
-          <w:lang/>
         </w:rPr>
         <w:t xml:space="preserve"> </w:t>
       </w:r>
@@ -17959,7 +17420,6 @@
           <w:rFonts w:ascii="Times New Roman" w:hAnsi="Times New Roman" w:cs="Times New Roman"/>
           <w:sz w:val="28"/>
           <w:szCs w:val="28"/>
-          <w:lang/>
         </w:rPr>
         <w:t>поживачі повинні мати можливість брати участь у формуванні політики, що стосується їхніх прав і інтересів.</w:t>
       </w:r>
@@ -17974,7 +17434,6 @@
           <w:rFonts w:ascii="Times New Roman" w:hAnsi="Times New Roman" w:cs="Times New Roman"/>
           <w:sz w:val="28"/>
           <w:szCs w:val="28"/>
-          <w:lang/>
         </w:rPr>
       </w:pPr>
       <w:r>
@@ -18011,7 +17470,6 @@
           <w:rFonts w:ascii="Times New Roman" w:hAnsi="Times New Roman" w:cs="Times New Roman"/>
           <w:sz w:val="28"/>
           <w:szCs w:val="28"/>
-          <w:lang/>
         </w:rPr>
         <w:t>Стимулювати інновації: Забезпечення сприятливого середовища для інновацій може сприяти поліпшенню якості послуг і зниженню цін.</w:t>
       </w:r>
@@ -18027,7 +17485,6 @@
           <w:rFonts w:ascii="Times New Roman" w:eastAsia="Times New Roman" w:hAnsi="Times New Roman" w:cs="Times New Roman"/>
           <w:sz w:val="28"/>
           <w:szCs w:val="28"/>
-          <w:lang/>
         </w:rPr>
       </w:pPr>
       <w:r>
@@ -18037,7 +17494,6 @@
           <w:bCs/>
           <w:sz w:val="28"/>
           <w:szCs w:val="28"/>
-          <w:lang/>
         </w:rPr>
         <w:t>Стимулювати інновації:</w:t>
       </w:r>
@@ -18066,7 +17522,6 @@
           <w:rFonts w:ascii="Times New Roman" w:eastAsia="Times New Roman" w:hAnsi="Times New Roman" w:cs="Times New Roman"/>
           <w:sz w:val="28"/>
           <w:szCs w:val="28"/>
-          <w:lang/>
         </w:rPr>
         <w:t>абезпечення сприятливого середовища для інновацій може сприяти поліпшенню якості послуг і зниженню цін. Це може бути досягнуто шляхом підтримки наукових досліджень, запровадження грантів на інноваційні проекти, а також співпраці між приватним сектором і академічними установами. Державні програми, які заохочують інноваційні рішення, можуть суттєво підвищити конкурентоспроможність на ринку.</w:t>
       </w:r>
@@ -18158,27 +17613,7 @@
             <w:szCs w:val="28"/>
             <w:lang w:val="ru-RU"/>
           </w:rPr>
-          <w:t>МОНОПОЛІЇ В ЕКОНОМІЦІ: ТЕОРЕТИЧНИЙ АСПЕК</w:t>
-        </w:r>
-        <w:r>
-          <w:rPr>
-            <w:rStyle w:val="Hyperlink"/>
-            <w:rFonts w:ascii="Times New Roman" w:hAnsi="Times New Roman" w:cs="Times New Roman"/>
-            <w:sz w:val="28"/>
-            <w:szCs w:val="28"/>
-            <w:lang w:val="ru-RU"/>
-          </w:rPr>
-          <w:t>Т</w:t>
-        </w:r>
-        <w:r>
-          <w:rPr>
-            <w:rStyle w:val="Hyperlink"/>
-            <w:rFonts w:ascii="Times New Roman" w:hAnsi="Times New Roman" w:cs="Times New Roman"/>
-            <w:sz w:val="28"/>
-            <w:szCs w:val="28"/>
-            <w:lang w:val="ru-RU"/>
-          </w:rPr>
-          <w:t xml:space="preserve"> ТА РЕАЛІЇ В УКРАЇНІ</w:t>
+          <w:t>МОНОПОЛІЇ В ЕКОНОМІЦІ: ТЕОРЕТИЧНИЙ АСПЕКТ ТА РЕАЛІЇ В УКРАЇНІ</w:t>
         </w:r>
       </w:hyperlink>
     </w:p>
@@ -18372,7 +17807,7 @@
 </file>
 
 <file path=word/endnotes.xml><?xml version="1.0" encoding="utf-8"?>
-<w:endnotes xmlns:wpc="http://schemas.microsoft.com/office/word/2010/wordprocessingCanvas" xmlns:cx="http://schemas.microsoft.com/office/drawing/2014/chartex" xmlns:cx1="http://schemas.microsoft.com/office/drawing/2015/9/8/chartex" xmlns:cx2="http://schemas.microsoft.com/office/drawing/2015/10/21/chartex" xmlns:cx3="http://schemas.microsoft.com/office/drawing/2016/5/9/chartex" xmlns:cx4="http://schemas.microsoft.com/office/drawing/2016/5/10/chartex" xmlns:cx5="http://schemas.microsoft.com/office/drawing/2016/5/11/chartex" xmlns:cx6="http://schemas.microsoft.com/office/drawing/2016/5/12/chartex" xmlns:cx7="http://schemas.microsoft.com/office/drawing/2016/5/13/chartex" xmlns:cx8="http://schemas.microsoft.com/office/drawing/2016/5/14/chartex" xmlns:mc="http://schemas.openxmlformats.org/markup-compatibility/2006" xmlns:aink="http://schemas.microsoft.com/office/drawing/2016/ink" xmlns:am3d="http://schemas.microsoft.com/office/drawing/2017/model3d" xmlns:o="urn:schemas-microsoft-com:office:office" xmlns:oel="http://schemas.microsoft.com/office/2019/extlst" xmlns:r="http://schemas.openxmlformats.org/officeDocument/2006/relationships" xmlns:m="http://schemas.openxmlformats.org/officeDocument/2006/math" xmlns:v="urn:schemas-microsoft-com:vml" xmlns:wp14="http://schemas.microsoft.com/office/word/2010/wordprocessingDrawing" xmlns:wp="http://schemas.openxmlformats.org/drawingml/2006/wordprocessingDrawing" xmlns:w10="urn:schemas-microsoft-com:office:word" xmlns:w="http://schemas.openxmlformats.org/wordprocessingml/2006/main" xmlns:w14="http://schemas.microsoft.com/office/word/2010/wordml" xmlns:w15="http://schemas.microsoft.com/office/word/2012/wordml" xmlns:w16cex="http://schemas.microsoft.com/office/word/2018/wordml/cex" xmlns:w16cid="http://schemas.microsoft.com/office/word/2016/wordml/cid" xmlns:w16="http://schemas.microsoft.com/office/word/2018/wordml" xmlns:w16du="http://schemas.microsoft.com/office/word/2023/wordml/word16du" xmlns:w16sdtdh="http://schemas.microsoft.com/office/word/2020/wordml/sdtdatahash" xmlns:w16se="http://schemas.microsoft.com/office/word/2015/wordml/symex" xmlns:wpg="http://schemas.microsoft.com/office/word/2010/wordprocessingGroup" xmlns:wpi="http://schemas.microsoft.com/office/word/2010/wordprocessingInk" xmlns:wne="http://schemas.microsoft.com/office/word/2006/wordml" xmlns:wps="http://schemas.microsoft.com/office/word/2010/wordprocessingShape" mc:Ignorable="w14 w15 w16se w16cid w16 w16cex w16sdtdh w16du wp14">
+<w:endnotes xmlns:wpc="http://schemas.microsoft.com/office/word/2010/wordprocessingCanvas" xmlns:cx="http://schemas.microsoft.com/office/drawing/2014/chartex" xmlns:cx1="http://schemas.microsoft.com/office/drawing/2015/9/8/chartex" xmlns:cx2="http://schemas.microsoft.com/office/drawing/2015/10/21/chartex" xmlns:cx3="http://schemas.microsoft.com/office/drawing/2016/5/9/chartex" xmlns:cx4="http://schemas.microsoft.com/office/drawing/2016/5/10/chartex" xmlns:cx5="http://schemas.microsoft.com/office/drawing/2016/5/11/chartex" xmlns:cx6="http://schemas.microsoft.com/office/drawing/2016/5/12/chartex" xmlns:cx7="http://schemas.microsoft.com/office/drawing/2016/5/13/chartex" xmlns:cx8="http://schemas.microsoft.com/office/drawing/2016/5/14/chartex" xmlns:mc="http://schemas.openxmlformats.org/markup-compatibility/2006" xmlns:aink="http://schemas.microsoft.com/office/drawing/2016/ink" xmlns:am3d="http://schemas.microsoft.com/office/drawing/2017/model3d" xmlns:o="urn:schemas-microsoft-com:office:office" xmlns:oel="http://schemas.microsoft.com/office/2019/extlst" xmlns:r="http://schemas.openxmlformats.org/officeDocument/2006/relationships" xmlns:m="http://schemas.openxmlformats.org/officeDocument/2006/math" xmlns:v="urn:schemas-microsoft-com:vml" xmlns:wp14="http://schemas.microsoft.com/office/word/2010/wordprocessingDrawing" xmlns:wp="http://schemas.openxmlformats.org/drawingml/2006/wordprocessingDrawing" xmlns:w10="urn:schemas-microsoft-com:office:word" xmlns:w="http://schemas.openxmlformats.org/wordprocessingml/2006/main" xmlns:w14="http://schemas.microsoft.com/office/word/2010/wordml" xmlns:w15="http://schemas.microsoft.com/office/word/2012/wordml" xmlns:w16cex="http://schemas.microsoft.com/office/word/2018/wordml/cex" xmlns:w16cid="http://schemas.microsoft.com/office/word/2016/wordml/cid" xmlns:w16="http://schemas.microsoft.com/office/word/2018/wordml" xmlns:w16du="http://schemas.microsoft.com/office/word/2023/wordml/word16du" xmlns:w16sdtdh="http://schemas.microsoft.com/office/word/2020/wordml/sdtdatahash" xmlns:w16sdtfl="http://schemas.microsoft.com/office/word/2024/wordml/sdtformatlock" xmlns:w16se="http://schemas.microsoft.com/office/word/2015/wordml/symex" xmlns:wpg="http://schemas.microsoft.com/office/word/2010/wordprocessingGroup" xmlns:wpi="http://schemas.microsoft.com/office/word/2010/wordprocessingInk" xmlns:wne="http://schemas.microsoft.com/office/word/2006/wordml" xmlns:wps="http://schemas.microsoft.com/office/word/2010/wordprocessingShape" mc:Ignorable="w14 w15 w16se w16cid w16 w16cex w16sdtdh w16sdtfl w16du wp14">
   <w:endnote w:type="separator" w:id="-1">
     <w:p>
       <w:pPr>
@@ -18397,7 +17832,7 @@
 </file>
 
 <file path=word/footer1.xml><?xml version="1.0" encoding="utf-8"?>
-<w:ftr xmlns:wpc="http://schemas.microsoft.com/office/word/2010/wordprocessingCanvas" xmlns:cx="http://schemas.microsoft.com/office/drawing/2014/chartex" xmlns:cx1="http://schemas.microsoft.com/office/drawing/2015/9/8/chartex" xmlns:cx2="http://schemas.microsoft.com/office/drawing/2015/10/21/chartex" xmlns:cx3="http://schemas.microsoft.com/office/drawing/2016/5/9/chartex" xmlns:cx4="http://schemas.microsoft.com/office/drawing/2016/5/10/chartex" xmlns:cx5="http://schemas.microsoft.com/office/drawing/2016/5/11/chartex" xmlns:cx6="http://schemas.microsoft.com/office/drawing/2016/5/12/chartex" xmlns:cx7="http://schemas.microsoft.com/office/drawing/2016/5/13/chartex" xmlns:cx8="http://schemas.microsoft.com/office/drawing/2016/5/14/chartex" xmlns:mc="http://schemas.openxmlformats.org/markup-compatibility/2006" xmlns:aink="http://schemas.microsoft.com/office/drawing/2016/ink" xmlns:am3d="http://schemas.microsoft.com/office/drawing/2017/model3d" xmlns:o="urn:schemas-microsoft-com:office:office" xmlns:oel="http://schemas.microsoft.com/office/2019/extlst" xmlns:r="http://schemas.openxmlformats.org/officeDocument/2006/relationships" xmlns:m="http://schemas.openxmlformats.org/officeDocument/2006/math" xmlns:v="urn:schemas-microsoft-com:vml" xmlns:wp14="http://schemas.microsoft.com/office/word/2010/wordprocessingDrawing" xmlns:wp="http://schemas.openxmlformats.org/drawingml/2006/wordprocessingDrawing" xmlns:w10="urn:schemas-microsoft-com:office:word" xmlns:w="http://schemas.openxmlformats.org/wordprocessingml/2006/main" xmlns:w14="http://schemas.microsoft.com/office/word/2010/wordml" xmlns:w15="http://schemas.microsoft.com/office/word/2012/wordml" xmlns:w16cex="http://schemas.microsoft.com/office/word/2018/wordml/cex" xmlns:w16cid="http://schemas.microsoft.com/office/word/2016/wordml/cid" xmlns:w16="http://schemas.microsoft.com/office/word/2018/wordml" xmlns:w16du="http://schemas.microsoft.com/office/word/2023/wordml/word16du" xmlns:w16sdtdh="http://schemas.microsoft.com/office/word/2020/wordml/sdtdatahash" xmlns:w16se="http://schemas.microsoft.com/office/word/2015/wordml/symex" xmlns:wpg="http://schemas.microsoft.com/office/word/2010/wordprocessingGroup" xmlns:wpi="http://schemas.microsoft.com/office/word/2010/wordprocessingInk" xmlns:wne="http://schemas.microsoft.com/office/word/2006/wordml" xmlns:wps="http://schemas.microsoft.com/office/word/2010/wordprocessingShape" mc:Ignorable="w14 w15 w16se w16cid w16 w16cex w16sdtdh w16du wp14">
+<w:ftr xmlns:wpc="http://schemas.microsoft.com/office/word/2010/wordprocessingCanvas" xmlns:cx="http://schemas.microsoft.com/office/drawing/2014/chartex" xmlns:cx1="http://schemas.microsoft.com/office/drawing/2015/9/8/chartex" xmlns:cx2="http://schemas.microsoft.com/office/drawing/2015/10/21/chartex" xmlns:cx3="http://schemas.microsoft.com/office/drawing/2016/5/9/chartex" xmlns:cx4="http://schemas.microsoft.com/office/drawing/2016/5/10/chartex" xmlns:cx5="http://schemas.microsoft.com/office/drawing/2016/5/11/chartex" xmlns:cx6="http://schemas.microsoft.com/office/drawing/2016/5/12/chartex" xmlns:cx7="http://schemas.microsoft.com/office/drawing/2016/5/13/chartex" xmlns:cx8="http://schemas.microsoft.com/office/drawing/2016/5/14/chartex" xmlns:mc="http://schemas.openxmlformats.org/markup-compatibility/2006" xmlns:aink="http://schemas.microsoft.com/office/drawing/2016/ink" xmlns:am3d="http://schemas.microsoft.com/office/drawing/2017/model3d" xmlns:o="urn:schemas-microsoft-com:office:office" xmlns:oel="http://schemas.microsoft.com/office/2019/extlst" xmlns:r="http://schemas.openxmlformats.org/officeDocument/2006/relationships" xmlns:m="http://schemas.openxmlformats.org/officeDocument/2006/math" xmlns:v="urn:schemas-microsoft-com:vml" xmlns:wp14="http://schemas.microsoft.com/office/word/2010/wordprocessingDrawing" xmlns:wp="http://schemas.openxmlformats.org/drawingml/2006/wordprocessingDrawing" xmlns:w10="urn:schemas-microsoft-com:office:word" xmlns:w="http://schemas.openxmlformats.org/wordprocessingml/2006/main" xmlns:w14="http://schemas.microsoft.com/office/word/2010/wordml" xmlns:w15="http://schemas.microsoft.com/office/word/2012/wordml" xmlns:w16cex="http://schemas.microsoft.com/office/word/2018/wordml/cex" xmlns:w16cid="http://schemas.microsoft.com/office/word/2016/wordml/cid" xmlns:w16="http://schemas.microsoft.com/office/word/2018/wordml" xmlns:w16du="http://schemas.microsoft.com/office/word/2023/wordml/word16du" xmlns:w16sdtdh="http://schemas.microsoft.com/office/word/2020/wordml/sdtdatahash" xmlns:w16sdtfl="http://schemas.microsoft.com/office/word/2024/wordml/sdtformatlock" xmlns:w16se="http://schemas.microsoft.com/office/word/2015/wordml/symex" xmlns:wpg="http://schemas.microsoft.com/office/word/2010/wordprocessingGroup" xmlns:wpi="http://schemas.microsoft.com/office/word/2010/wordprocessingInk" xmlns:wne="http://schemas.microsoft.com/office/word/2006/wordml" xmlns:wps="http://schemas.microsoft.com/office/word/2010/wordprocessingShape" mc:Ignorable="w14 w15 w16se w16cid w16 w16cex w16sdtdh w16sdtfl w16du wp14">
   <w:p>
     <w:pPr>
       <w:pStyle w:val="Footer"/>
@@ -18514,7 +17949,7 @@
             <w:rFonts w:ascii="Times New Roman" w:hAnsi="Times New Roman" w:cs="Times New Roman"/>
             <w:lang w:val="uk-UA"/>
           </w:rPr>
-          <w:t xml:space="preserve"> Йосеф Н.</w:t>
+          <w:t>Йосеф Н.</w:t>
         </w:r>
       </w:sdtContent>
     </w:sdt>
@@ -18531,7 +17966,7 @@
 </file>
 
 <file path=word/footnotes.xml><?xml version="1.0" encoding="utf-8"?>
-<w:footnotes xmlns:wpc="http://schemas.microsoft.com/office/word/2010/wordprocessingCanvas" xmlns:cx="http://schemas.microsoft.com/office/drawing/2014/chartex" xmlns:cx1="http://schemas.microsoft.com/office/drawing/2015/9/8/chartex" xmlns:cx2="http://schemas.microsoft.com/office/drawing/2015/10/21/chartex" xmlns:cx3="http://schemas.microsoft.com/office/drawing/2016/5/9/chartex" xmlns:cx4="http://schemas.microsoft.com/office/drawing/2016/5/10/chartex" xmlns:cx5="http://schemas.microsoft.com/office/drawing/2016/5/11/chartex" xmlns:cx6="http://schemas.microsoft.com/office/drawing/2016/5/12/chartex" xmlns:cx7="http://schemas.microsoft.com/office/drawing/2016/5/13/chartex" xmlns:cx8="http://schemas.microsoft.com/office/drawing/2016/5/14/chartex" xmlns:mc="http://schemas.openxmlformats.org/markup-compatibility/2006" xmlns:aink="http://schemas.microsoft.com/office/drawing/2016/ink" xmlns:am3d="http://schemas.microsoft.com/office/drawing/2017/model3d" xmlns:o="urn:schemas-microsoft-com:office:office" xmlns:oel="http://schemas.microsoft.com/office/2019/extlst" xmlns:r="http://schemas.openxmlformats.org/officeDocument/2006/relationships" xmlns:m="http://schemas.openxmlformats.org/officeDocument/2006/math" xmlns:v="urn:schemas-microsoft-com:vml" xmlns:wp14="http://schemas.microsoft.com/office/word/2010/wordprocessingDrawing" xmlns:wp="http://schemas.openxmlformats.org/drawingml/2006/wordprocessingDrawing" xmlns:w10="urn:schemas-microsoft-com:office:word" xmlns:w="http://schemas.openxmlformats.org/wordprocessingml/2006/main" xmlns:w14="http://schemas.microsoft.com/office/word/2010/wordml" xmlns:w15="http://schemas.microsoft.com/office/word/2012/wordml" xmlns:w16cex="http://schemas.microsoft.com/office/word/2018/wordml/cex" xmlns:w16cid="http://schemas.microsoft.com/office/word/2016/wordml/cid" xmlns:w16="http://schemas.microsoft.com/office/word/2018/wordml" xmlns:w16du="http://schemas.microsoft.com/office/word/2023/wordml/word16du" xmlns:w16sdtdh="http://schemas.microsoft.com/office/word/2020/wordml/sdtdatahash" xmlns:w16se="http://schemas.microsoft.com/office/word/2015/wordml/symex" xmlns:wpg="http://schemas.microsoft.com/office/word/2010/wordprocessingGroup" xmlns:wpi="http://schemas.microsoft.com/office/word/2010/wordprocessingInk" xmlns:wne="http://schemas.microsoft.com/office/word/2006/wordml" xmlns:wps="http://schemas.microsoft.com/office/word/2010/wordprocessingShape" mc:Ignorable="w14 w15 w16se w16cid w16 w16cex w16sdtdh w16du wp14">
+<w:footnotes xmlns:wpc="http://schemas.microsoft.com/office/word/2010/wordprocessingCanvas" xmlns:cx="http://schemas.microsoft.com/office/drawing/2014/chartex" xmlns:cx1="http://schemas.microsoft.com/office/drawing/2015/9/8/chartex" xmlns:cx2="http://schemas.microsoft.com/office/drawing/2015/10/21/chartex" xmlns:cx3="http://schemas.microsoft.com/office/drawing/2016/5/9/chartex" xmlns:cx4="http://schemas.microsoft.com/office/drawing/2016/5/10/chartex" xmlns:cx5="http://schemas.microsoft.com/office/drawing/2016/5/11/chartex" xmlns:cx6="http://schemas.microsoft.com/office/drawing/2016/5/12/chartex" xmlns:cx7="http://schemas.microsoft.com/office/drawing/2016/5/13/chartex" xmlns:cx8="http://schemas.microsoft.com/office/drawing/2016/5/14/chartex" xmlns:mc="http://schemas.openxmlformats.org/markup-compatibility/2006" xmlns:aink="http://schemas.microsoft.com/office/drawing/2016/ink" xmlns:am3d="http://schemas.microsoft.com/office/drawing/2017/model3d" xmlns:o="urn:schemas-microsoft-com:office:office" xmlns:oel="http://schemas.microsoft.com/office/2019/extlst" xmlns:r="http://schemas.openxmlformats.org/officeDocument/2006/relationships" xmlns:m="http://schemas.openxmlformats.org/officeDocument/2006/math" xmlns:v="urn:schemas-microsoft-com:vml" xmlns:wp14="http://schemas.microsoft.com/office/word/2010/wordprocessingDrawing" xmlns:wp="http://schemas.openxmlformats.org/drawingml/2006/wordprocessingDrawing" xmlns:w10="urn:schemas-microsoft-com:office:word" xmlns:w="http://schemas.openxmlformats.org/wordprocessingml/2006/main" xmlns:w14="http://schemas.microsoft.com/office/word/2010/wordml" xmlns:w15="http://schemas.microsoft.com/office/word/2012/wordml" xmlns:w16cex="http://schemas.microsoft.com/office/word/2018/wordml/cex" xmlns:w16cid="http://schemas.microsoft.com/office/word/2016/wordml/cid" xmlns:w16="http://schemas.microsoft.com/office/word/2018/wordml" xmlns:w16du="http://schemas.microsoft.com/office/word/2023/wordml/word16du" xmlns:w16sdtdh="http://schemas.microsoft.com/office/word/2020/wordml/sdtdatahash" xmlns:w16sdtfl="http://schemas.microsoft.com/office/word/2024/wordml/sdtformatlock" xmlns:w16se="http://schemas.microsoft.com/office/word/2015/wordml/symex" xmlns:wpg="http://schemas.microsoft.com/office/word/2010/wordprocessingGroup" xmlns:wpi="http://schemas.microsoft.com/office/word/2010/wordprocessingInk" xmlns:wne="http://schemas.microsoft.com/office/word/2006/wordml" xmlns:wps="http://schemas.microsoft.com/office/word/2010/wordprocessingShape" mc:Ignorable="w14 w15 w16se w16cid w16 w16cex w16sdtdh w16sdtfl w16du wp14">
   <w:footnote w:type="separator" w:id="-1">
     <w:p>
       <w:pPr>
@@ -18556,7 +17991,7 @@
 </file>
 
 <file path=word/numbering.xml><?xml version="1.0" encoding="utf-8"?>
-<w:numbering xmlns:wpc="http://schemas.microsoft.com/office/word/2010/wordprocessingCanvas" xmlns:cx="http://schemas.microsoft.com/office/drawing/2014/chartex" xmlns:cx1="http://schemas.microsoft.com/office/drawing/2015/9/8/chartex" xmlns:cx2="http://schemas.microsoft.com/office/drawing/2015/10/21/chartex" xmlns:cx3="http://schemas.microsoft.com/office/drawing/2016/5/9/chartex" xmlns:cx4="http://schemas.microsoft.com/office/drawing/2016/5/10/chartex" xmlns:cx5="http://schemas.microsoft.com/office/drawing/2016/5/11/chartex" xmlns:cx6="http://schemas.microsoft.com/office/drawing/2016/5/12/chartex" xmlns:cx7="http://schemas.microsoft.com/office/drawing/2016/5/13/chartex" xmlns:cx8="http://schemas.microsoft.com/office/drawing/2016/5/14/chartex" xmlns:mc="http://schemas.openxmlformats.org/markup-compatibility/2006" xmlns:aink="http://schemas.microsoft.com/office/drawing/2016/ink" xmlns:am3d="http://schemas.microsoft.com/office/drawing/2017/model3d" xmlns:o="urn:schemas-microsoft-com:office:office" xmlns:oel="http://schemas.microsoft.com/office/2019/extlst" xmlns:r="http://schemas.openxmlformats.org/officeDocument/2006/relationships" xmlns:m="http://schemas.openxmlformats.org/officeDocument/2006/math" xmlns:v="urn:schemas-microsoft-com:vml" xmlns:wp14="http://schemas.microsoft.com/office/word/2010/wordprocessingDrawing" xmlns:wp="http://schemas.openxmlformats.org/drawingml/2006/wordprocessingDrawing" xmlns:w10="urn:schemas-microsoft-com:office:word" xmlns:w="http://schemas.openxmlformats.org/wordprocessingml/2006/main" xmlns:w14="http://schemas.microsoft.com/office/word/2010/wordml" xmlns:w15="http://schemas.microsoft.com/office/word/2012/wordml" xmlns:w16cex="http://schemas.microsoft.com/office/word/2018/wordml/cex" xmlns:w16cid="http://schemas.microsoft.com/office/word/2016/wordml/cid" xmlns:w16="http://schemas.microsoft.com/office/word/2018/wordml" xmlns:w16du="http://schemas.microsoft.com/office/word/2023/wordml/word16du" xmlns:w16sdtdh="http://schemas.microsoft.com/office/word/2020/wordml/sdtdatahash" xmlns:w16se="http://schemas.microsoft.com/office/word/2015/wordml/symex" xmlns:wpg="http://schemas.microsoft.com/office/word/2010/wordprocessingGroup" xmlns:wpi="http://schemas.microsoft.com/office/word/2010/wordprocessingInk" xmlns:wne="http://schemas.microsoft.com/office/word/2006/wordml" xmlns:wps="http://schemas.microsoft.com/office/word/2010/wordprocessingShape" mc:Ignorable="w14 w15 w16se w16cid w16 w16cex w16sdtdh w16du wp14">
+<w:numbering xmlns:wpc="http://schemas.microsoft.com/office/word/2010/wordprocessingCanvas" xmlns:cx="http://schemas.microsoft.com/office/drawing/2014/chartex" xmlns:cx1="http://schemas.microsoft.com/office/drawing/2015/9/8/chartex" xmlns:cx2="http://schemas.microsoft.com/office/drawing/2015/10/21/chartex" xmlns:cx3="http://schemas.microsoft.com/office/drawing/2016/5/9/chartex" xmlns:cx4="http://schemas.microsoft.com/office/drawing/2016/5/10/chartex" xmlns:cx5="http://schemas.microsoft.com/office/drawing/2016/5/11/chartex" xmlns:cx6="http://schemas.microsoft.com/office/drawing/2016/5/12/chartex" xmlns:cx7="http://schemas.microsoft.com/office/drawing/2016/5/13/chartex" xmlns:cx8="http://schemas.microsoft.com/office/drawing/2016/5/14/chartex" xmlns:mc="http://schemas.openxmlformats.org/markup-compatibility/2006" xmlns:aink="http://schemas.microsoft.com/office/drawing/2016/ink" xmlns:am3d="http://schemas.microsoft.com/office/drawing/2017/model3d" xmlns:o="urn:schemas-microsoft-com:office:office" xmlns:oel="http://schemas.microsoft.com/office/2019/extlst" xmlns:r="http://schemas.openxmlformats.org/officeDocument/2006/relationships" xmlns:m="http://schemas.openxmlformats.org/officeDocument/2006/math" xmlns:v="urn:schemas-microsoft-com:vml" xmlns:wp14="http://schemas.microsoft.com/office/word/2010/wordprocessingDrawing" xmlns:wp="http://schemas.openxmlformats.org/drawingml/2006/wordprocessingDrawing" xmlns:w10="urn:schemas-microsoft-com:office:word" xmlns:w="http://schemas.openxmlformats.org/wordprocessingml/2006/main" xmlns:w14="http://schemas.microsoft.com/office/word/2010/wordml" xmlns:w15="http://schemas.microsoft.com/office/word/2012/wordml" xmlns:w16cex="http://schemas.microsoft.com/office/word/2018/wordml/cex" xmlns:w16cid="http://schemas.microsoft.com/office/word/2016/wordml/cid" xmlns:w16="http://schemas.microsoft.com/office/word/2018/wordml" xmlns:w16du="http://schemas.microsoft.com/office/word/2023/wordml/word16du" xmlns:w16sdtdh="http://schemas.microsoft.com/office/word/2020/wordml/sdtdatahash" xmlns:w16sdtfl="http://schemas.microsoft.com/office/word/2024/wordml/sdtformatlock" xmlns:w16se="http://schemas.microsoft.com/office/word/2015/wordml/symex" xmlns:wpg="http://schemas.microsoft.com/office/word/2010/wordprocessingGroup" xmlns:wpi="http://schemas.microsoft.com/office/word/2010/wordprocessingInk" xmlns:wne="http://schemas.microsoft.com/office/word/2006/wordml" xmlns:wps="http://schemas.microsoft.com/office/word/2010/wordprocessingShape" mc:Ignorable="w14 w15 w16se w16cid w16 w16cex w16sdtdh w16sdtfl w16du wp14">
   <w:abstractNum w:abstractNumId="0" w15:restartNumberingAfterBreak="0">
     <w:nsid w:val="00C82CD8"/>
     <w:multiLevelType w:val="hybridMultilevel"/>
@@ -23370,7 +22805,7 @@
 </file>
 
 <file path=word/styles.xml><?xml version="1.0" encoding="utf-8"?>
-<w:styles xmlns:mc="http://schemas.openxmlformats.org/markup-compatibility/2006" xmlns:r="http://schemas.openxmlformats.org/officeDocument/2006/relationships" xmlns:w="http://schemas.openxmlformats.org/wordprocessingml/2006/main" xmlns:w14="http://schemas.microsoft.com/office/word/2010/wordml" xmlns:w15="http://schemas.microsoft.com/office/word/2012/wordml" xmlns:w16cex="http://schemas.microsoft.com/office/word/2018/wordml/cex" xmlns:w16cid="http://schemas.microsoft.com/office/word/2016/wordml/cid" xmlns:w16="http://schemas.microsoft.com/office/word/2018/wordml" xmlns:w16du="http://schemas.microsoft.com/office/word/2023/wordml/word16du" xmlns:w16sdtdh="http://schemas.microsoft.com/office/word/2020/wordml/sdtdatahash" xmlns:w16se="http://schemas.microsoft.com/office/word/2015/wordml/symex" mc:Ignorable="w14 w15 w16se w16cid w16 w16cex w16sdtdh w16du">
+<w:styles xmlns:mc="http://schemas.openxmlformats.org/markup-compatibility/2006" xmlns:r="http://schemas.openxmlformats.org/officeDocument/2006/relationships" xmlns:w="http://schemas.openxmlformats.org/wordprocessingml/2006/main" xmlns:w14="http://schemas.microsoft.com/office/word/2010/wordml" xmlns:w15="http://schemas.microsoft.com/office/word/2012/wordml" xmlns:w16cex="http://schemas.microsoft.com/office/word/2018/wordml/cex" xmlns:w16cid="http://schemas.microsoft.com/office/word/2016/wordml/cid" xmlns:w16="http://schemas.microsoft.com/office/word/2018/wordml" xmlns:w16du="http://schemas.microsoft.com/office/word/2023/wordml/word16du" xmlns:w16sdtdh="http://schemas.microsoft.com/office/word/2020/wordml/sdtdatahash" xmlns:w16sdtfl="http://schemas.microsoft.com/office/word/2024/wordml/sdtformatlock" xmlns:w16se="http://schemas.microsoft.com/office/word/2015/wordml/symex" mc:Ignorable="w14 w15 w16se w16cid w16 w16cex w16sdtdh w16sdtfl w16du">
   <w:docDefaults>
     <w:rPrDefault>
       <w:rPr>
@@ -23968,6 +23403,7 @@
   <w:style w:type="character" w:default="1" w:styleId="DefaultParagraphFont">
     <w:name w:val="Default Paragraph Font"/>
     <w:uiPriority w:val="1"/>
+    <w:semiHidden/>
     <w:unhideWhenUsed/>
   </w:style>
   <w:style w:type="table" w:default="1" w:styleId="TableNormal">
@@ -24482,7 +23918,7 @@
 </file>
 
 <file path=word/glossary/document.xml><?xml version="1.0" encoding="utf-8"?>
-<w:glossaryDocument xmlns:wpc="http://schemas.microsoft.com/office/word/2010/wordprocessingCanvas" xmlns:cx="http://schemas.microsoft.com/office/drawing/2014/chartex" xmlns:cx1="http://schemas.microsoft.com/office/drawing/2015/9/8/chartex" xmlns:cx2="http://schemas.microsoft.com/office/drawing/2015/10/21/chartex" xmlns:cx3="http://schemas.microsoft.com/office/drawing/2016/5/9/chartex" xmlns:cx4="http://schemas.microsoft.com/office/drawing/2016/5/10/chartex" xmlns:cx5="http://schemas.microsoft.com/office/drawing/2016/5/11/chartex" xmlns:cx6="http://schemas.microsoft.com/office/drawing/2016/5/12/chartex" xmlns:cx7="http://schemas.microsoft.com/office/drawing/2016/5/13/chartex" xmlns:cx8="http://schemas.microsoft.com/office/drawing/2016/5/14/chartex" xmlns:mc="http://schemas.openxmlformats.org/markup-compatibility/2006" xmlns:aink="http://schemas.microsoft.com/office/drawing/2016/ink" xmlns:am3d="http://schemas.microsoft.com/office/drawing/2017/model3d" xmlns:o="urn:schemas-microsoft-com:office:office" xmlns:oel="http://schemas.microsoft.com/office/2019/extlst" xmlns:r="http://schemas.openxmlformats.org/officeDocument/2006/relationships" xmlns:m="http://schemas.openxmlformats.org/officeDocument/2006/math" xmlns:v="urn:schemas-microsoft-com:vml" xmlns:wp14="http://schemas.microsoft.com/office/word/2010/wordprocessingDrawing" xmlns:wp="http://schemas.openxmlformats.org/drawingml/2006/wordprocessingDrawing" xmlns:w10="urn:schemas-microsoft-com:office:word" xmlns:w="http://schemas.openxmlformats.org/wordprocessingml/2006/main" xmlns:w14="http://schemas.microsoft.com/office/word/2010/wordml" xmlns:w15="http://schemas.microsoft.com/office/word/2012/wordml" xmlns:w16cex="http://schemas.microsoft.com/office/word/2018/wordml/cex" xmlns:w16cid="http://schemas.microsoft.com/office/word/2016/wordml/cid" xmlns:w16="http://schemas.microsoft.com/office/word/2018/wordml" xmlns:w16du="http://schemas.microsoft.com/office/word/2023/wordml/word16du" xmlns:w16sdtdh="http://schemas.microsoft.com/office/word/2020/wordml/sdtdatahash" xmlns:w16se="http://schemas.microsoft.com/office/word/2015/wordml/symex" xmlns:wpg="http://schemas.microsoft.com/office/word/2010/wordprocessingGroup" xmlns:wpi="http://schemas.microsoft.com/office/word/2010/wordprocessingInk" xmlns:wne="http://schemas.microsoft.com/office/word/2006/wordml" xmlns:wps="http://schemas.microsoft.com/office/word/2010/wordprocessingShape" mc:Ignorable="w14 w15 w16se w16cid w16 w16cex w16sdtdh w16du wp14">
+<w:glossaryDocument xmlns:wpc="http://schemas.microsoft.com/office/word/2010/wordprocessingCanvas" xmlns:cx="http://schemas.microsoft.com/office/drawing/2014/chartex" xmlns:cx1="http://schemas.microsoft.com/office/drawing/2015/9/8/chartex" xmlns:cx2="http://schemas.microsoft.com/office/drawing/2015/10/21/chartex" xmlns:cx3="http://schemas.microsoft.com/office/drawing/2016/5/9/chartex" xmlns:cx4="http://schemas.microsoft.com/office/drawing/2016/5/10/chartex" xmlns:cx5="http://schemas.microsoft.com/office/drawing/2016/5/11/chartex" xmlns:cx6="http://schemas.microsoft.com/office/drawing/2016/5/12/chartex" xmlns:cx7="http://schemas.microsoft.com/office/drawing/2016/5/13/chartex" xmlns:cx8="http://schemas.microsoft.com/office/drawing/2016/5/14/chartex" xmlns:mc="http://schemas.openxmlformats.org/markup-compatibility/2006" xmlns:aink="http://schemas.microsoft.com/office/drawing/2016/ink" xmlns:am3d="http://schemas.microsoft.com/office/drawing/2017/model3d" xmlns:o="urn:schemas-microsoft-com:office:office" xmlns:oel="http://schemas.microsoft.com/office/2019/extlst" xmlns:r="http://schemas.openxmlformats.org/officeDocument/2006/relationships" xmlns:m="http://schemas.openxmlformats.org/officeDocument/2006/math" xmlns:v="urn:schemas-microsoft-com:vml" xmlns:wp14="http://schemas.microsoft.com/office/word/2010/wordprocessingDrawing" xmlns:wp="http://schemas.openxmlformats.org/drawingml/2006/wordprocessingDrawing" xmlns:w10="urn:schemas-microsoft-com:office:word" xmlns:w="http://schemas.openxmlformats.org/wordprocessingml/2006/main" xmlns:w14="http://schemas.microsoft.com/office/word/2010/wordml" xmlns:w15="http://schemas.microsoft.com/office/word/2012/wordml" xmlns:w16cex="http://schemas.microsoft.com/office/word/2018/wordml/cex" xmlns:w16cid="http://schemas.microsoft.com/office/word/2016/wordml/cid" xmlns:w16="http://schemas.microsoft.com/office/word/2018/wordml" xmlns:w16du="http://schemas.microsoft.com/office/word/2023/wordml/word16du" xmlns:w16sdtdh="http://schemas.microsoft.com/office/word/2020/wordml/sdtdatahash" xmlns:w16sdtfl="http://schemas.microsoft.com/office/word/2024/wordml/sdtformatlock" xmlns:w16se="http://schemas.microsoft.com/office/word/2015/wordml/symex" xmlns:wpg="http://schemas.microsoft.com/office/word/2010/wordprocessingGroup" xmlns:wpi="http://schemas.microsoft.com/office/word/2010/wordprocessingInk" xmlns:wne="http://schemas.microsoft.com/office/word/2006/wordml" xmlns:wps="http://schemas.microsoft.com/office/word/2010/wordprocessingShape" mc:Ignorable="w14 w15 w16se w16cid w16 w16cex w16sdtdh w16sdtfl w16du wp14">
   <w:docParts>
     <w:docPart>
       <w:docPartPr>
@@ -24515,7 +23951,7 @@
 </file>
 
 <file path=word/glossary/fontTable.xml><?xml version="1.0" encoding="utf-8"?>
-<w:fonts xmlns:mc="http://schemas.openxmlformats.org/markup-compatibility/2006" xmlns:r="http://schemas.openxmlformats.org/officeDocument/2006/relationships" xmlns:w="http://schemas.openxmlformats.org/wordprocessingml/2006/main" xmlns:w14="http://schemas.microsoft.com/office/word/2010/wordml" xmlns:w15="http://schemas.microsoft.com/office/word/2012/wordml" xmlns:w16cex="http://schemas.microsoft.com/office/word/2018/wordml/cex" xmlns:w16cid="http://schemas.microsoft.com/office/word/2016/wordml/cid" xmlns:w16="http://schemas.microsoft.com/office/word/2018/wordml" xmlns:w16du="http://schemas.microsoft.com/office/word/2023/wordml/word16du" xmlns:w16sdtdh="http://schemas.microsoft.com/office/word/2020/wordml/sdtdatahash" xmlns:w16se="http://schemas.microsoft.com/office/word/2015/wordml/symex" mc:Ignorable="w14 w15 w16se w16cid w16 w16cex w16sdtdh w16du">
+<w:fonts xmlns:mc="http://schemas.openxmlformats.org/markup-compatibility/2006" xmlns:r="http://schemas.openxmlformats.org/officeDocument/2006/relationships" xmlns:w="http://schemas.openxmlformats.org/wordprocessingml/2006/main" xmlns:w14="http://schemas.microsoft.com/office/word/2010/wordml" xmlns:w15="http://schemas.microsoft.com/office/word/2012/wordml" xmlns:w16cex="http://schemas.microsoft.com/office/word/2018/wordml/cex" xmlns:w16cid="http://schemas.microsoft.com/office/word/2016/wordml/cid" xmlns:w16="http://schemas.microsoft.com/office/word/2018/wordml" xmlns:w16du="http://schemas.microsoft.com/office/word/2023/wordml/word16du" xmlns:w16sdtdh="http://schemas.microsoft.com/office/word/2020/wordml/sdtdatahash" xmlns:w16sdtfl="http://schemas.microsoft.com/office/word/2024/wordml/sdtformatlock" xmlns:w16se="http://schemas.microsoft.com/office/word/2015/wordml/symex" mc:Ignorable="w14 w15 w16se w16cid w16 w16cex w16sdtdh w16sdtfl w16du">
   <w:font w:name="Symbol">
     <w:panose1 w:val="05050102010706020507"/>
     <w:charset w:val="02"/>
@@ -24574,7 +24010,7 @@
 </file>
 
 <file path=word/glossary/settings.xml><?xml version="1.0" encoding="utf-8"?>
-<w:settings xmlns:mc="http://schemas.openxmlformats.org/markup-compatibility/2006" xmlns:o="urn:schemas-microsoft-com:office:office" xmlns:r="http://schemas.openxmlformats.org/officeDocument/2006/relationships" xmlns:m="http://schemas.openxmlformats.org/officeDocument/2006/math" xmlns:v="urn:schemas-microsoft-com:vml" xmlns:w10="urn:schemas-microsoft-com:office:word" xmlns:w="http://schemas.openxmlformats.org/wordprocessingml/2006/main" xmlns:w14="http://schemas.microsoft.com/office/word/2010/wordml" xmlns:w15="http://schemas.microsoft.com/office/word/2012/wordml" xmlns:w16cex="http://schemas.microsoft.com/office/word/2018/wordml/cex" xmlns:w16cid="http://schemas.microsoft.com/office/word/2016/wordml/cid" xmlns:w16="http://schemas.microsoft.com/office/word/2018/wordml" xmlns:w16du="http://schemas.microsoft.com/office/word/2023/wordml/word16du" xmlns:w16sdtdh="http://schemas.microsoft.com/office/word/2020/wordml/sdtdatahash" xmlns:w16se="http://schemas.microsoft.com/office/word/2015/wordml/symex" xmlns:sl="http://schemas.openxmlformats.org/schemaLibrary/2006/main" mc:Ignorable="w14 w15 w16se w16cid w16 w16cex w16sdtdh w16du">
+<w:settings xmlns:mc="http://schemas.openxmlformats.org/markup-compatibility/2006" xmlns:o="urn:schemas-microsoft-com:office:office" xmlns:r="http://schemas.openxmlformats.org/officeDocument/2006/relationships" xmlns:m="http://schemas.openxmlformats.org/officeDocument/2006/math" xmlns:v="urn:schemas-microsoft-com:vml" xmlns:w10="urn:schemas-microsoft-com:office:word" xmlns:w="http://schemas.openxmlformats.org/wordprocessingml/2006/main" xmlns:w14="http://schemas.microsoft.com/office/word/2010/wordml" xmlns:w15="http://schemas.microsoft.com/office/word/2012/wordml" xmlns:w16cex="http://schemas.microsoft.com/office/word/2018/wordml/cex" xmlns:w16cid="http://schemas.microsoft.com/office/word/2016/wordml/cid" xmlns:w16="http://schemas.microsoft.com/office/word/2018/wordml" xmlns:w16du="http://schemas.microsoft.com/office/word/2023/wordml/word16du" xmlns:w16sdtdh="http://schemas.microsoft.com/office/word/2020/wordml/sdtdatahash" xmlns:w16sdtfl="http://schemas.microsoft.com/office/word/2024/wordml/sdtformatlock" xmlns:w16se="http://schemas.microsoft.com/office/word/2015/wordml/symex" xmlns:sl="http://schemas.openxmlformats.org/schemaLibrary/2006/main" mc:Ignorable="w14 w15 w16se w16cid w16 w16cex w16sdtdh w16sdtfl w16du">
   <w:view w:val="normal"/>
   <w:defaultTabStop w:val="720"/>
   <w:characterSpacingControl w:val="doNotCompress"/>
@@ -24591,7 +24027,10 @@
     <w:rsidRoot w:val="00A81E7D"/>
     <w:rsid w:val="001021BF"/>
     <w:rsid w:val="007E6F99"/>
+    <w:rsid w:val="009A4758"/>
     <w:rsid w:val="00A81E7D"/>
+    <w:rsid w:val="00B201A2"/>
+    <w:rsid w:val="00F77CCA"/>
   </w:rsids>
   <m:mathPr>
     <m:mathFont m:val="Cambria Math"/>
@@ -24615,7 +24054,7 @@
 </file>
 
 <file path=word/glossary/styles.xml><?xml version="1.0" encoding="utf-8"?>
-<w:styles xmlns:mc="http://schemas.openxmlformats.org/markup-compatibility/2006" xmlns:r="http://schemas.openxmlformats.org/officeDocument/2006/relationships" xmlns:w="http://schemas.openxmlformats.org/wordprocessingml/2006/main" xmlns:w14="http://schemas.microsoft.com/office/word/2010/wordml" xmlns:w15="http://schemas.microsoft.com/office/word/2012/wordml" xmlns:w16cex="http://schemas.microsoft.com/office/word/2018/wordml/cex" xmlns:w16cid="http://schemas.microsoft.com/office/word/2016/wordml/cid" xmlns:w16="http://schemas.microsoft.com/office/word/2018/wordml" xmlns:w16du="http://schemas.microsoft.com/office/word/2023/wordml/word16du" xmlns:w16sdtdh="http://schemas.microsoft.com/office/word/2020/wordml/sdtdatahash" xmlns:w16se="http://schemas.microsoft.com/office/word/2015/wordml/symex" mc:Ignorable="w14 w15 w16se w16cid w16 w16cex w16sdtdh w16du">
+<w:styles xmlns:mc="http://schemas.openxmlformats.org/markup-compatibility/2006" xmlns:r="http://schemas.openxmlformats.org/officeDocument/2006/relationships" xmlns:w="http://schemas.openxmlformats.org/wordprocessingml/2006/main" xmlns:w14="http://schemas.microsoft.com/office/word/2010/wordml" xmlns:w15="http://schemas.microsoft.com/office/word/2012/wordml" xmlns:w16cex="http://schemas.microsoft.com/office/word/2018/wordml/cex" xmlns:w16cid="http://schemas.microsoft.com/office/word/2016/wordml/cid" xmlns:w16="http://schemas.microsoft.com/office/word/2018/wordml" xmlns:w16du="http://schemas.microsoft.com/office/word/2023/wordml/word16du" xmlns:w16sdtdh="http://schemas.microsoft.com/office/word/2020/wordml/sdtdatahash" xmlns:w16sdtfl="http://schemas.microsoft.com/office/word/2024/wordml/sdtformatlock" xmlns:w16se="http://schemas.microsoft.com/office/word/2015/wordml/symex" mc:Ignorable="w14 w15 w16se w16cid w16 w16cex w16sdtdh w16sdtfl w16du">
   <w:docDefaults>
     <w:rPrDefault>
       <w:rPr>
@@ -25026,7 +24465,6 @@
     <w:uiPriority w:val="1"/>
     <w:semiHidden/>
     <w:unhideWhenUsed/>
-    <w:rsid w:val="00A81E7D"/>
   </w:style>
   <w:style w:type="table" w:default="1" w:styleId="TableNormal">
     <w:name w:val="Normal Table"/>
@@ -25063,7 +24501,7 @@
 </file>
 
 <file path=word/glossary/webSettings.xml><?xml version="1.0" encoding="utf-8"?>
-<w:webSettings xmlns:mc="http://schemas.openxmlformats.org/markup-compatibility/2006" xmlns:r="http://schemas.openxmlformats.org/officeDocument/2006/relationships" xmlns:w="http://schemas.openxmlformats.org/wordprocessingml/2006/main" xmlns:w14="http://schemas.microsoft.com/office/word/2010/wordml" xmlns:w15="http://schemas.microsoft.com/office/word/2012/wordml" xmlns:w16cex="http://schemas.microsoft.com/office/word/2018/wordml/cex" xmlns:w16cid="http://schemas.microsoft.com/office/word/2016/wordml/cid" xmlns:w16="http://schemas.microsoft.com/office/word/2018/wordml" xmlns:w16du="http://schemas.microsoft.com/office/word/2023/wordml/word16du" xmlns:w16sdtdh="http://schemas.microsoft.com/office/word/2020/wordml/sdtdatahash" xmlns:w16se="http://schemas.microsoft.com/office/word/2015/wordml/symex" mc:Ignorable="w14 w15 w16se w16cid w16 w16cex w16sdtdh w16du">
+<w:webSettings xmlns:mc="http://schemas.openxmlformats.org/markup-compatibility/2006" xmlns:r="http://schemas.openxmlformats.org/officeDocument/2006/relationships" xmlns:w="http://schemas.openxmlformats.org/wordprocessingml/2006/main" xmlns:w14="http://schemas.microsoft.com/office/word/2010/wordml" xmlns:w15="http://schemas.microsoft.com/office/word/2012/wordml" xmlns:w16cex="http://schemas.microsoft.com/office/word/2018/wordml/cex" xmlns:w16cid="http://schemas.microsoft.com/office/word/2016/wordml/cid" xmlns:w16="http://schemas.microsoft.com/office/word/2018/wordml" xmlns:w16du="http://schemas.microsoft.com/office/word/2023/wordml/word16du" xmlns:w16sdtdh="http://schemas.microsoft.com/office/word/2020/wordml/sdtdatahash" xmlns:w16sdtfl="http://schemas.microsoft.com/office/word/2024/wordml/sdtformatlock" xmlns:w16se="http://schemas.microsoft.com/office/word/2015/wordml/symex" mc:Ignorable="w14 w15 w16se w16cid w16 w16cex w16sdtdh w16sdtfl w16du">
   <w:optimizeForBrowser/>
   <w:allowPNG/>
 </w:webSettings>
@@ -25374,6 +24812,18 @@
 </file>
 
 <file path=customXml/item2.xml><?xml version="1.0" encoding="utf-8"?>
+<b:Sources xmlns:b="http://schemas.openxmlformats.org/officeDocument/2006/bibliography" xmlns="http://schemas.openxmlformats.org/officeDocument/2006/bibliography" SelectedStyle="\APASixthEditionOfficeOnline.xsl" StyleName="APA" Version="6"/>
+</file>
+
+<file path=customXml/item3.xml><?xml version="1.0" encoding="utf-8"?>
+<p:properties xmlns:p="http://schemas.microsoft.com/office/2006/metadata/properties" xmlns:xsi="http://www.w3.org/2001/XMLSchema-instance" xmlns:pc="http://schemas.microsoft.com/office/infopath/2007/PartnerControls">
+  <documentManagement>
+    <_activity xmlns="fcccc220-c6b9-4076-850d-f5e42563a571" xsi:nil="true"/>
+  </documentManagement>
+</p:properties>
+</file>
+
+<file path=customXml/item4.xml><?xml version="1.0" encoding="utf-8"?>
 <ct:contentTypeSchema xmlns:ct="http://schemas.microsoft.com/office/2006/metadata/contentType" xmlns:ma="http://schemas.microsoft.com/office/2006/metadata/properties/metaAttributes" ct:_="" ma:_="" ma:contentTypeName="Document" ma:contentTypeID="0x010100E8692D16FABC7649A0E0051487714BFF" ma:contentTypeVersion="15" ma:contentTypeDescription="Crée un document." ma:contentTypeScope="" ma:versionID="8cbce981f709b0aa556b968f842a16e5">
   <xsd:schema xmlns:xsd="http://www.w3.org/2001/XMLSchema" xmlns:xs="http://www.w3.org/2001/XMLSchema" xmlns:p="http://schemas.microsoft.com/office/2006/metadata/properties" xmlns:ns3="fcccc220-c6b9-4076-850d-f5e42563a571" xmlns:ns4="e7f151b8-51d7-4647-8ad5-935b9ffd0765" targetNamespace="http://schemas.microsoft.com/office/2006/metadata/properties" ma:root="true" ma:fieldsID="4b75d7276b3379f9260ddd633969e157" ns3:_="" ns4:_="">
     <xsd:import namespace="fcccc220-c6b9-4076-850d-f5e42563a571"/>
@@ -25606,18 +25056,6 @@
 </ct:contentTypeSchema>
 </file>
 
-<file path=customXml/item3.xml><?xml version="1.0" encoding="utf-8"?>
-<p:properties xmlns:p="http://schemas.microsoft.com/office/2006/metadata/properties" xmlns:xsi="http://www.w3.org/2001/XMLSchema-instance" xmlns:pc="http://schemas.microsoft.com/office/infopath/2007/PartnerControls">
-  <documentManagement>
-    <_activity xmlns="fcccc220-c6b9-4076-850d-f5e42563a571" xsi:nil="true"/>
-  </documentManagement>
-</p:properties>
-</file>
-
-<file path=customXml/item4.xml><?xml version="1.0" encoding="utf-8"?>
-<b:Sources xmlns:b="http://schemas.openxmlformats.org/officeDocument/2006/bibliography" xmlns="http://schemas.openxmlformats.org/officeDocument/2006/bibliography" SelectedStyle="\APASixthEditionOfficeOnline.xsl" StyleName="APA" Version="6"/>
-</file>
-
 <file path=customXml/itemProps1.xml><?xml version="1.0" encoding="utf-8"?>
 <ds:datastoreItem xmlns:ds="http://schemas.openxmlformats.org/officeDocument/2006/customXml" ds:itemID="{EEEBA4E8-F484-45CF-9CB4-C08271376B72}">
   <ds:schemaRefs>
@@ -25627,6 +25065,24 @@
 </file>
 
 <file path=customXml/itemProps2.xml><?xml version="1.0" encoding="utf-8"?>
+<ds:datastoreItem xmlns:ds="http://schemas.openxmlformats.org/officeDocument/2006/customXml" ds:itemID="{1E69B869-9939-422D-BC31-65EFFCF1E2D9}">
+  <ds:schemaRefs>
+    <ds:schemaRef ds:uri="http://schemas.openxmlformats.org/officeDocument/2006/bibliography"/>
+  </ds:schemaRefs>
+</ds:datastoreItem>
+</file>
+
+<file path=customXml/itemProps3.xml><?xml version="1.0" encoding="utf-8"?>
+<ds:datastoreItem xmlns:ds="http://schemas.openxmlformats.org/officeDocument/2006/customXml" ds:itemID="{BB111F4A-4AB2-4365-A781-C41C3F9BB2A9}">
+  <ds:schemaRefs>
+    <ds:schemaRef ds:uri="http://schemas.microsoft.com/office/2006/metadata/properties"/>
+    <ds:schemaRef ds:uri="http://schemas.microsoft.com/office/infopath/2007/PartnerControls"/>
+    <ds:schemaRef ds:uri="fcccc220-c6b9-4076-850d-f5e42563a571"/>
+  </ds:schemaRefs>
+</ds:datastoreItem>
+</file>
+
+<file path=customXml/itemProps4.xml><?xml version="1.0" encoding="utf-8"?>
 <ds:datastoreItem xmlns:ds="http://schemas.openxmlformats.org/officeDocument/2006/customXml" ds:itemID="{BBFCF38E-DDAB-4EE7-BCB5-27E408D76503}">
   <ds:schemaRefs>
     <ds:schemaRef ds:uri="http://schemas.microsoft.com/office/2006/metadata/contentType"/>
@@ -25643,22 +25099,4 @@
     <ds:schemaRef ds:uri="http://schemas.microsoft.com/internal/obd"/>
   </ds:schemaRefs>
 </ds:datastoreItem>
-</file>
-
-<file path=customXml/itemProps3.xml><?xml version="1.0" encoding="utf-8"?>
-<ds:datastoreItem xmlns:ds="http://schemas.openxmlformats.org/officeDocument/2006/customXml" ds:itemID="{BB111F4A-4AB2-4365-A781-C41C3F9BB2A9}">
-  <ds:schemaRefs>
-    <ds:schemaRef ds:uri="http://schemas.microsoft.com/office/2006/metadata/properties"/>
-    <ds:schemaRef ds:uri="http://schemas.microsoft.com/office/infopath/2007/PartnerControls"/>
-    <ds:schemaRef ds:uri="fcccc220-c6b9-4076-850d-f5e42563a571"/>
-  </ds:schemaRefs>
-</ds:datastoreItem>
-</file>
-
-<file path=customXml/itemProps4.xml><?xml version="1.0" encoding="utf-8"?>
-<ds:datastoreItem xmlns:ds="http://schemas.openxmlformats.org/officeDocument/2006/customXml" ds:itemID="{1E69B869-9939-422D-BC31-65EFFCF1E2D9}">
-  <ds:schemaRefs>
-    <ds:schemaRef ds:uri="http://schemas.openxmlformats.org/officeDocument/2006/bibliography"/>
-  </ds:schemaRefs>
-</ds:datastoreItem>
 </file>
</xml_diff>